<commit_message>
chore: updated curriculum files
</commit_message>
<xml_diff>
--- a/src/assets/files/Luiz Souza - Currículo.docx
+++ b/src/assets/files/Luiz Souza - Currículo.docx
@@ -1,29 +1,52 @@
 
 <file path=word/document.xml><?xml version="1.0" encoding="utf-8"?>
-<w:document xmlns:wpc="http://schemas.microsoft.com/office/word/2010/wordprocessingCanvas" xmlns:cx="http://schemas.microsoft.com/office/drawing/2014/chartex" xmlns:cx1="http://schemas.microsoft.com/office/drawing/2015/9/8/chartex" xmlns:cx2="http://schemas.microsoft.com/office/drawing/2015/10/21/chartex" xmlns:cx3="http://schemas.microsoft.com/office/drawing/2016/5/9/chartex" xmlns:cx4="http://schemas.microsoft.com/office/drawing/2016/5/10/chartex" xmlns:cx5="http://schemas.microsoft.com/office/drawing/2016/5/11/chartex" xmlns:cx6="http://schemas.microsoft.com/office/drawing/2016/5/12/chartex" xmlns:cx7="http://schemas.microsoft.com/office/drawing/2016/5/13/chartex" xmlns:cx8="http://schemas.microsoft.com/office/drawing/2016/5/14/chartex" xmlns:mc="http://schemas.openxmlformats.org/markup-compatibility/2006" xmlns:aink="http://schemas.microsoft.com/office/drawing/2016/ink" xmlns:am3d="http://schemas.microsoft.com/office/drawing/2017/model3d" xmlns:o="urn:schemas-microsoft-com:office:office" xmlns:oel="http://schemas.microsoft.com/office/2019/extlst" xmlns:r="http://schemas.openxmlformats.org/officeDocument/2006/relationships" xmlns:m="http://schemas.openxmlformats.org/officeDocument/2006/math" xmlns:v="urn:schemas-microsoft-com:vml" xmlns:wp14="http://schemas.microsoft.com/office/word/2010/wordprocessingDrawing" xmlns:wp="http://schemas.openxmlformats.org/drawingml/2006/wordprocessingDrawing" xmlns:w10="urn:schemas-microsoft-com:office:word" xmlns:w="http://schemas.openxmlformats.org/wordprocessingml/2006/main" xmlns:w14="http://schemas.microsoft.com/office/word/2010/wordml" xmlns:w15="http://schemas.microsoft.com/office/word/2012/wordml" xmlns:w16cex="http://schemas.microsoft.com/office/word/2018/wordml/cex" xmlns:w16cid="http://schemas.microsoft.com/office/word/2016/wordml/cid" xmlns:w16="http://schemas.microsoft.com/office/word/2018/wordml" xmlns:w16sdtdh="http://schemas.microsoft.com/office/word/2020/wordml/sdtdatahash" xmlns:w16se="http://schemas.microsoft.com/office/word/2015/wordml/symex" xmlns:wpg="http://schemas.microsoft.com/office/word/2010/wordprocessingGroup" xmlns:wpi="http://schemas.microsoft.com/office/word/2010/wordprocessingInk" xmlns:wne="http://schemas.microsoft.com/office/word/2006/wordml" xmlns:wps="http://schemas.microsoft.com/office/word/2010/wordprocessingShape" mc:Ignorable="w14 w15 w16se w16cid w16 w16cex w16sdtdh wp14">
+<w:document xmlns:wpc="http://schemas.microsoft.com/office/word/2010/wordprocessingCanvas" xmlns:cx="http://schemas.microsoft.com/office/drawing/2014/chartex" xmlns:cx1="http://schemas.microsoft.com/office/drawing/2015/9/8/chartex" xmlns:cx2="http://schemas.microsoft.com/office/drawing/2015/10/21/chartex" xmlns:cx3="http://schemas.microsoft.com/office/drawing/2016/5/9/chartex" xmlns:cx4="http://schemas.microsoft.com/office/drawing/2016/5/10/chartex" xmlns:cx5="http://schemas.microsoft.com/office/drawing/2016/5/11/chartex" xmlns:cx6="http://schemas.microsoft.com/office/drawing/2016/5/12/chartex" xmlns:cx7="http://schemas.microsoft.com/office/drawing/2016/5/13/chartex" xmlns:cx8="http://schemas.microsoft.com/office/drawing/2016/5/14/chartex" xmlns:mc="http://schemas.openxmlformats.org/markup-compatibility/2006" xmlns:aink="http://schemas.microsoft.com/office/drawing/2016/ink" xmlns:am3d="http://schemas.microsoft.com/office/drawing/2017/model3d" xmlns:o="urn:schemas-microsoft-com:office:office" xmlns:oel="http://schemas.microsoft.com/office/2019/extlst" xmlns:r="http://schemas.openxmlformats.org/officeDocument/2006/relationships" xmlns:m="http://schemas.openxmlformats.org/officeDocument/2006/math" xmlns:v="urn:schemas-microsoft-com:vml" xmlns:wp14="http://schemas.microsoft.com/office/word/2010/wordprocessingDrawing" xmlns:wp="http://schemas.openxmlformats.org/drawingml/2006/wordprocessingDrawing" xmlns:w10="urn:schemas-microsoft-com:office:word" xmlns:w="http://schemas.openxmlformats.org/wordprocessingml/2006/main" xmlns:w14="http://schemas.microsoft.com/office/word/2010/wordml" xmlns:w15="http://schemas.microsoft.com/office/word/2012/wordml" xmlns:w16cex="http://schemas.microsoft.com/office/word/2018/wordml/cex" xmlns:w16cid="http://schemas.microsoft.com/office/word/2016/wordml/cid" xmlns:w16="http://schemas.microsoft.com/office/word/2018/wordml" xmlns:w16du="http://schemas.microsoft.com/office/word/2023/wordml/word16du" xmlns:w16sdtdh="http://schemas.microsoft.com/office/word/2020/wordml/sdtdatahash" xmlns:w16sdtfl="http://schemas.microsoft.com/office/word/2024/wordml/sdtformatlock" xmlns:w16se="http://schemas.microsoft.com/office/word/2015/wordml/symex" xmlns:wpg="http://schemas.microsoft.com/office/word/2010/wordprocessingGroup" xmlns:wpi="http://schemas.microsoft.com/office/word/2010/wordprocessingInk" xmlns:wne="http://schemas.microsoft.com/office/word/2006/wordml" xmlns:wps="http://schemas.microsoft.com/office/word/2010/wordprocessingShape" mc:Ignorable="w14 w15 w16se w16cid w16 w16cex w16sdtdh w16sdtfl w16du wp14">
   <w:body>
     <w:p>
       <w:pPr>
         <w:pStyle w:val="Name"/>
-      </w:pPr>
-      <w:r>
+        <w:rPr>
+          <w:sz w:val="48"/>
+          <w:szCs w:val="48"/>
+        </w:rPr>
+      </w:pPr>
+      <w:r>
+        <w:rPr>
+          <w:sz w:val="48"/>
+          <w:szCs w:val="48"/>
+        </w:rPr>
         <w:t>Luiz Gustavo Rodrigues de Souza</w:t>
       </w:r>
     </w:p>
     <w:p>
-      <w:r>
+      <w:pPr>
+        <w:rPr>
+          <w:sz w:val="20"/>
+          <w:szCs w:val="20"/>
+        </w:rPr>
+      </w:pPr>
+      <w:r>
+        <w:rPr>
+          <w:sz w:val="20"/>
+          <w:szCs w:val="20"/>
+        </w:rPr>
         <w:t>Desenvolvedor Full-Stack</w:t>
       </w:r>
     </w:p>
-    <w:p/>
+    <w:p>
+      <w:pPr>
+        <w:rPr>
+          <w:sz w:val="20"/>
+          <w:szCs w:val="20"/>
+        </w:rPr>
+      </w:pPr>
+    </w:p>
     <w:p>
       <w:pPr>
         <w:pStyle w:val="Indented"/>
         <w:rPr>
           <w:rFonts w:ascii="Tahoma" w:hAnsi="Tahoma" w:cs="Tahoma"/>
           <w:color w:val="000000"/>
-          <w:sz w:val="23"/>
-          <w:szCs w:val="23"/>
           <w:shd w:val="clear" w:color="auto" w:fill="FFFFFF"/>
           <w:lang w:val="pt-BR"/>
         </w:rPr>
@@ -32,22 +55,27 @@
         <w:rPr>
           <w:rFonts w:ascii="Tahoma" w:hAnsi="Tahoma" w:cs="Tahoma"/>
           <w:color w:val="000000"/>
-          <w:sz w:val="23"/>
-          <w:szCs w:val="23"/>
           <w:shd w:val="clear" w:color="auto" w:fill="FFFFFF"/>
           <w:lang w:val="pt-BR"/>
         </w:rPr>
-        <w:t>Rua 600, n 313</w:t>
-      </w:r>
-    </w:p>
-    <w:p>
-      <w:pPr>
-        <w:pStyle w:val="Indented"/>
+        <w:t>Rua 600, n 31</w:t>
+      </w:r>
+      <w:r>
         <w:rPr>
           <w:rFonts w:ascii="Tahoma" w:hAnsi="Tahoma" w:cs="Tahoma"/>
           <w:color w:val="000000"/>
-          <w:sz w:val="23"/>
-          <w:szCs w:val="23"/>
+          <w:shd w:val="clear" w:color="auto" w:fill="FFFFFF"/>
+          <w:lang w:val="pt-BR"/>
+        </w:rPr>
+        <w:t>3 - Tabuleiro</w:t>
+      </w:r>
+    </w:p>
+    <w:p>
+      <w:pPr>
+        <w:pStyle w:val="Indented"/>
+        <w:rPr>
+          <w:rFonts w:ascii="Tahoma" w:hAnsi="Tahoma" w:cs="Tahoma"/>
+          <w:color w:val="000000"/>
           <w:shd w:val="clear" w:color="auto" w:fill="FFFFFF"/>
           <w:lang w:val="pt-BR"/>
         </w:rPr>
@@ -57,19 +85,55 @@
           <w:rFonts w:ascii="Tahoma" w:hAnsi="Tahoma" w:cs="Tahoma"/>
           <w:noProof/>
           <w:color w:val="000000"/>
-          <w:sz w:val="23"/>
-          <w:szCs w:val="23"/>
           <w:shd w:val="clear" w:color="auto" w:fill="FFFFFF"/>
           <w:lang w:val="pt-BR"/>
         </w:rPr>
-        <w:t>Itapema-SC</w:t>
+        <w:t>Itapema</w:t>
+      </w:r>
+      <w:r>
+        <w:rPr>
+          <w:rFonts w:ascii="Tahoma" w:hAnsi="Tahoma" w:cs="Tahoma"/>
+          <w:noProof/>
+          <w:color w:val="000000"/>
+          <w:shd w:val="clear" w:color="auto" w:fill="FFFFFF"/>
+          <w:lang w:val="pt-BR"/>
+        </w:rPr>
+        <w:t xml:space="preserve"> </w:t>
+      </w:r>
+      <w:r>
+        <w:rPr>
+          <w:rFonts w:ascii="Tahoma" w:hAnsi="Tahoma" w:cs="Tahoma"/>
+          <w:noProof/>
+          <w:color w:val="000000"/>
+          <w:shd w:val="clear" w:color="auto" w:fill="FFFFFF"/>
+          <w:lang w:val="pt-BR"/>
+        </w:rPr>
+        <w:t>-</w:t>
+      </w:r>
+      <w:r>
+        <w:rPr>
+          <w:rFonts w:ascii="Tahoma" w:hAnsi="Tahoma" w:cs="Tahoma"/>
+          <w:noProof/>
+          <w:color w:val="000000"/>
+          <w:shd w:val="clear" w:color="auto" w:fill="FFFFFF"/>
+          <w:lang w:val="pt-BR"/>
+        </w:rPr>
+        <w:t xml:space="preserve"> </w:t>
+      </w:r>
+      <w:r>
+        <w:rPr>
+          <w:rFonts w:ascii="Tahoma" w:hAnsi="Tahoma" w:cs="Tahoma"/>
+          <w:noProof/>
+          <w:color w:val="000000"/>
+          <w:shd w:val="clear" w:color="auto" w:fill="FFFFFF"/>
+          <w:lang w:val="pt-BR"/>
+        </w:rPr>
+        <w:t>SC</w:t>
       </w:r>
       <w:r>
         <w:rPr>
           <w:rFonts w:ascii="Tahoma" w:hAnsi="Tahoma" w:cs="Tahoma"/>
           <w:color w:val="000000"/>
-          <w:sz w:val="23"/>
-          <w:szCs w:val="23"/>
           <w:shd w:val="clear" w:color="auto" w:fill="FFFFFF"/>
           <w:lang w:val="pt-BR"/>
         </w:rPr>
@@ -79,32 +143,33 @@
     <w:p>
       <w:pPr>
         <w:pStyle w:val="Indented"/>
-        <w:rPr>
-          <w:lang w:val="pt-BR"/>
-        </w:rPr>
-      </w:pPr>
-      <w:r>
-        <w:rPr>
-          <w:lang w:val="pt-BR"/>
-        </w:rPr>
-        <w:t>lgustavoitp@gmail.com</w:t>
-      </w:r>
-      <w:r>
         <w:rPr>
           <w:rFonts w:ascii="Tahoma" w:hAnsi="Tahoma" w:cs="Tahoma"/>
           <w:color w:val="000000"/>
-          <w:sz w:val="23"/>
-          <w:szCs w:val="23"/>
-          <w:lang w:val="pt-BR"/>
-        </w:rPr>
-        <w:br/>
+          <w:shd w:val="clear" w:color="auto" w:fill="FFFFFF"/>
+          <w:lang w:val="pt-BR"/>
+        </w:rPr>
+      </w:pPr>
+      <w:r>
+        <w:rPr>
+          <w:sz w:val="20"/>
+          <w:szCs w:val="20"/>
+          <w:lang w:val="pt-BR"/>
+        </w:rPr>
+        <w:t>lgustavoitp@gmail.com</w:t>
       </w:r>
       <w:r>
         <w:rPr>
           <w:rFonts w:ascii="Tahoma" w:hAnsi="Tahoma" w:cs="Tahoma"/>
           <w:color w:val="000000"/>
-          <w:sz w:val="23"/>
-          <w:szCs w:val="23"/>
+          <w:lang w:val="pt-BR"/>
+        </w:rPr>
+        <w:br/>
+      </w:r>
+      <w:r>
+        <w:rPr>
+          <w:rFonts w:ascii="Tahoma" w:hAnsi="Tahoma" w:cs="Tahoma"/>
+          <w:color w:val="000000"/>
           <w:shd w:val="clear" w:color="auto" w:fill="FFFFFF"/>
           <w:lang w:val="pt-BR"/>
         </w:rPr>
@@ -113,7 +178,27 @@
     </w:p>
     <w:p>
       <w:pPr>
-        <w:rPr>
+        <w:pStyle w:val="Indented"/>
+        <w:rPr>
+          <w:sz w:val="20"/>
+          <w:szCs w:val="20"/>
+          <w:lang w:val="pt-BR"/>
+        </w:rPr>
+      </w:pPr>
+      <w:r>
+        <w:rPr>
+          <w:sz w:val="20"/>
+          <w:szCs w:val="20"/>
+          <w:lang w:val="pt-BR"/>
+        </w:rPr>
+        <w:t>18 anos – 2007</w:t>
+      </w:r>
+    </w:p>
+    <w:p>
+      <w:pPr>
+        <w:rPr>
+          <w:sz w:val="20"/>
+          <w:szCs w:val="20"/>
           <w:lang w:eastAsia="x-none"/>
         </w:rPr>
       </w:pPr>
@@ -122,70 +207,730 @@
       <w:pPr>
         <w:pStyle w:val="Heading1"/>
         <w:rPr>
-          <w:lang w:val="pt-BR"/>
-        </w:rPr>
-      </w:pPr>
-      <w:r>
-        <w:rPr>
+          <w:sz w:val="24"/>
+          <w:szCs w:val="24"/>
+          <w:lang w:val="pt-BR"/>
+        </w:rPr>
+      </w:pPr>
+      <w:r>
+        <w:rPr>
+          <w:sz w:val="24"/>
+          <w:szCs w:val="24"/>
           <w:lang w:val="pt-BR"/>
         </w:rPr>
         <w:t>Experiência Profissional</w:t>
       </w:r>
     </w:p>
-    <w:p/>
-    <w:p>
-      <w:pPr>
-        <w:pStyle w:val="Position"/>
-        <w:rPr>
-          <w:lang w:val="pt-BR"/>
-        </w:rPr>
-      </w:pPr>
-      <w:r>
-        <w:rPr>
-          <w:lang w:val="pt-BR"/>
-        </w:rPr>
-        <w:t>LumiArt Comunicaçoes Visuais</w:t>
-      </w:r>
-    </w:p>
-    <w:p>
-      <w:pPr>
-        <w:pStyle w:val="Indented"/>
-        <w:rPr>
-          <w:lang w:val="pt-BR"/>
-        </w:rPr>
-      </w:pPr>
-      <w:r>
-        <w:rPr>
-          <w:lang w:val="pt-BR"/>
-        </w:rPr>
-        <w:t>12/2020 – 12/2022</w:t>
-      </w:r>
-    </w:p>
-    <w:p>
-      <w:pPr>
-        <w:pStyle w:val="Indented"/>
-        <w:rPr>
-          <w:lang w:val="pt-BR"/>
-        </w:rPr>
-      </w:pPr>
-      <w:r>
-        <w:rPr>
-          <w:lang w:val="pt-BR"/>
-        </w:rPr>
-        <w:t>Trabalhei como Técnico e Designer, mantive contato direto com os clientes à fim de resolver problemas e buscar soluções práticas e eficientes.</w:t>
-      </w:r>
-    </w:p>
-    <w:p>
-      <w:pPr>
-        <w:pStyle w:val="Indented"/>
-        <w:rPr>
-          <w:lang w:val="pt-BR"/>
-        </w:rPr>
-      </w:pPr>
-    </w:p>
-    <w:p>
-      <w:pPr>
-        <w:rPr>
+    <w:p>
+      <w:pPr>
+        <w:pStyle w:val="Indented"/>
+        <w:ind w:left="720"/>
+        <w:rPr>
+          <w:b/>
+          <w:sz w:val="20"/>
+          <w:szCs w:val="20"/>
+          <w:lang w:val="pt-BR"/>
+        </w:rPr>
+      </w:pPr>
+      <w:r>
+        <w:rPr>
+          <w:b/>
+          <w:bCs/>
+          <w:sz w:val="20"/>
+          <w:szCs w:val="20"/>
+          <w:lang w:val="pt-BR"/>
+        </w:rPr>
+        <w:t>Desenvolvedor Full Stack</w:t>
+      </w:r>
+      <w:r>
+        <w:rPr>
+          <w:b/>
+          <w:sz w:val="20"/>
+          <w:szCs w:val="20"/>
+          <w:lang w:val="pt-BR"/>
+        </w:rPr>
+        <w:t xml:space="preserve"> | Simbiox </w:t>
+      </w:r>
+    </w:p>
+    <w:p>
+      <w:pPr>
+        <w:pStyle w:val="Indented"/>
+        <w:ind w:left="720" w:firstLine="720"/>
+        <w:rPr>
+          <w:bCs/>
+          <w:i/>
+          <w:iCs/>
+          <w:sz w:val="20"/>
+          <w:szCs w:val="20"/>
+          <w:lang w:val="pt-BR"/>
+        </w:rPr>
+      </w:pPr>
+      <w:r>
+        <w:rPr>
+          <w:bCs/>
+          <w:i/>
+          <w:iCs/>
+          <w:sz w:val="20"/>
+          <w:szCs w:val="20"/>
+          <w:lang w:val="pt-BR"/>
+        </w:rPr>
+        <w:t xml:space="preserve">(jun de 2024 - o momento) </w:t>
+      </w:r>
+      <w:r>
+        <w:rPr>
+          <w:bCs/>
+          <w:i/>
+          <w:iCs/>
+          <w:sz w:val="20"/>
+          <w:szCs w:val="20"/>
+          <w:lang w:val="pt-BR"/>
+        </w:rPr>
+        <w:t>–</w:t>
+      </w:r>
+      <w:r>
+        <w:rPr>
+          <w:bCs/>
+          <w:i/>
+          <w:iCs/>
+          <w:sz w:val="20"/>
+          <w:szCs w:val="20"/>
+          <w:lang w:val="pt-BR"/>
+        </w:rPr>
+        <w:t xml:space="preserve"> Remoto</w:t>
+      </w:r>
+    </w:p>
+    <w:p>
+      <w:pPr>
+        <w:pStyle w:val="Indented"/>
+        <w:ind w:left="720" w:firstLine="720"/>
+        <w:rPr>
+          <w:bCs/>
+          <w:sz w:val="20"/>
+          <w:szCs w:val="20"/>
+          <w:lang w:val="pt-BR"/>
+        </w:rPr>
+      </w:pPr>
+    </w:p>
+    <w:p>
+      <w:pPr>
+        <w:pStyle w:val="Indented"/>
+        <w:ind w:left="720"/>
+        <w:rPr>
+          <w:bCs/>
+          <w:sz w:val="20"/>
+          <w:szCs w:val="20"/>
+          <w:lang w:val="pt-BR"/>
+        </w:rPr>
+      </w:pPr>
+      <w:r>
+        <w:rPr>
+          <w:bCs/>
+          <w:sz w:val="20"/>
+          <w:szCs w:val="20"/>
+          <w:lang w:val="pt-BR"/>
+        </w:rPr>
+        <w:t>Desenvolvimento e manutenção de aplicações web responsivas e de alta performance utilizando Vue.js e React.js.</w:t>
+      </w:r>
+    </w:p>
+    <w:p>
+      <w:pPr>
+        <w:pStyle w:val="Indented"/>
+        <w:ind w:left="720"/>
+        <w:rPr>
+          <w:bCs/>
+          <w:sz w:val="20"/>
+          <w:szCs w:val="20"/>
+          <w:lang w:val="pt-BR"/>
+        </w:rPr>
+      </w:pPr>
+      <w:r>
+        <w:rPr>
+          <w:bCs/>
+          <w:sz w:val="20"/>
+          <w:szCs w:val="20"/>
+          <w:lang w:val="pt-BR"/>
+        </w:rPr>
+        <w:t>Colaboração em equipes multidisciplinares para definir, projetar e entregar novas funcionalidades.</w:t>
+      </w:r>
+    </w:p>
+    <w:p>
+      <w:pPr>
+        <w:pStyle w:val="Indented"/>
+        <w:ind w:left="720"/>
+        <w:rPr>
+          <w:bCs/>
+          <w:sz w:val="20"/>
+          <w:szCs w:val="20"/>
+          <w:lang w:val="pt-BR"/>
+        </w:rPr>
+      </w:pPr>
+      <w:r>
+        <w:rPr>
+          <w:bCs/>
+          <w:sz w:val="20"/>
+          <w:szCs w:val="20"/>
+          <w:lang w:val="pt-BR"/>
+        </w:rPr>
+        <w:t>Implementação de testes para garantir a qualidade e a estabilidade do código.</w:t>
+      </w:r>
+    </w:p>
+    <w:p>
+      <w:pPr>
+        <w:pStyle w:val="Indented"/>
+        <w:ind w:left="0"/>
+        <w:rPr>
+          <w:b/>
+          <w:sz w:val="20"/>
+          <w:szCs w:val="20"/>
+          <w:lang w:val="pt-BR"/>
+        </w:rPr>
+      </w:pPr>
+    </w:p>
+    <w:p>
+      <w:pPr>
+        <w:pStyle w:val="Indented"/>
+        <w:ind w:left="0"/>
+        <w:rPr>
+          <w:b/>
+          <w:sz w:val="20"/>
+          <w:szCs w:val="20"/>
+          <w:lang w:val="pt-BR"/>
+        </w:rPr>
+      </w:pPr>
+    </w:p>
+    <w:p>
+      <w:pPr>
+        <w:pStyle w:val="Indented"/>
+        <w:ind w:left="720"/>
+        <w:rPr>
+          <w:b/>
+          <w:sz w:val="20"/>
+          <w:szCs w:val="20"/>
+          <w:lang w:val="pt-BR"/>
+        </w:rPr>
+      </w:pPr>
+      <w:r>
+        <w:rPr>
+          <w:b/>
+          <w:bCs/>
+          <w:sz w:val="20"/>
+          <w:szCs w:val="20"/>
+          <w:lang w:val="pt-BR"/>
+        </w:rPr>
+        <w:t>Desenvolvedor Full Stack</w:t>
+      </w:r>
+      <w:r>
+        <w:rPr>
+          <w:b/>
+          <w:sz w:val="20"/>
+          <w:szCs w:val="20"/>
+          <w:lang w:val="pt-BR"/>
+        </w:rPr>
+        <w:t xml:space="preserve"> | Freelance </w:t>
+      </w:r>
+    </w:p>
+    <w:p>
+      <w:pPr>
+        <w:pStyle w:val="Indented"/>
+        <w:ind w:left="720" w:firstLine="720"/>
+        <w:rPr>
+          <w:bCs/>
+          <w:i/>
+          <w:iCs/>
+          <w:sz w:val="20"/>
+          <w:szCs w:val="20"/>
+          <w:lang w:val="pt-BR"/>
+        </w:rPr>
+      </w:pPr>
+      <w:r>
+        <w:rPr>
+          <w:bCs/>
+          <w:i/>
+          <w:iCs/>
+          <w:sz w:val="20"/>
+          <w:szCs w:val="20"/>
+          <w:lang w:val="pt-BR"/>
+        </w:rPr>
+        <w:t xml:space="preserve">(abr de 2024 - jul de 2024) </w:t>
+      </w:r>
+      <w:r>
+        <w:rPr>
+          <w:bCs/>
+          <w:i/>
+          <w:iCs/>
+          <w:sz w:val="20"/>
+          <w:szCs w:val="20"/>
+          <w:lang w:val="pt-BR"/>
+        </w:rPr>
+        <w:t>–</w:t>
+      </w:r>
+      <w:r>
+        <w:rPr>
+          <w:bCs/>
+          <w:i/>
+          <w:iCs/>
+          <w:sz w:val="20"/>
+          <w:szCs w:val="20"/>
+          <w:lang w:val="pt-BR"/>
+        </w:rPr>
+        <w:t xml:space="preserve"> Remoto</w:t>
+      </w:r>
+    </w:p>
+    <w:p>
+      <w:pPr>
+        <w:pStyle w:val="Indented"/>
+        <w:ind w:left="720" w:firstLine="720"/>
+        <w:rPr>
+          <w:bCs/>
+          <w:sz w:val="20"/>
+          <w:szCs w:val="20"/>
+          <w:lang w:val="pt-BR"/>
+        </w:rPr>
+      </w:pPr>
+    </w:p>
+    <w:p>
+      <w:pPr>
+        <w:pStyle w:val="Indented"/>
+        <w:ind w:left="720"/>
+        <w:rPr>
+          <w:bCs/>
+          <w:sz w:val="20"/>
+          <w:szCs w:val="20"/>
+          <w:lang w:val="pt-BR"/>
+        </w:rPr>
+      </w:pPr>
+      <w:r>
+        <w:rPr>
+          <w:bCs/>
+          <w:sz w:val="20"/>
+          <w:szCs w:val="20"/>
+          <w:lang w:val="pt-BR"/>
+        </w:rPr>
+        <w:t>Responsável pelo desenvolvimento full-stack de um site institucional para uma empresa do setor de mineração.</w:t>
+      </w:r>
+    </w:p>
+    <w:p>
+      <w:pPr>
+        <w:pStyle w:val="Indented"/>
+        <w:ind w:left="720"/>
+        <w:rPr>
+          <w:bCs/>
+          <w:sz w:val="20"/>
+          <w:szCs w:val="20"/>
+          <w:lang w:val="pt-BR"/>
+        </w:rPr>
+      </w:pPr>
+      <w:r>
+        <w:rPr>
+          <w:bCs/>
+          <w:sz w:val="20"/>
+          <w:szCs w:val="20"/>
+          <w:lang w:val="pt-BR"/>
+        </w:rPr>
+        <w:t>Construção do projeto do zero, utilizando tecnologias modernas para garantir performance e uma excelente experiência do usuário.</w:t>
+      </w:r>
+    </w:p>
+    <w:p>
+      <w:pPr>
+        <w:pStyle w:val="Indented"/>
+        <w:ind w:left="720"/>
+        <w:rPr>
+          <w:bCs/>
+          <w:sz w:val="20"/>
+          <w:szCs w:val="20"/>
+          <w:lang w:val="pt-BR"/>
+        </w:rPr>
+      </w:pPr>
+      <w:r>
+        <w:rPr>
+          <w:bCs/>
+          <w:sz w:val="20"/>
+          <w:szCs w:val="20"/>
+          <w:lang w:val="pt-BR"/>
+        </w:rPr>
+        <w:t>Definição da arquitetura do software e implementação de soluções de engenharia web.</w:t>
+      </w:r>
+    </w:p>
+    <w:p>
+      <w:pPr>
+        <w:pStyle w:val="Indented"/>
+        <w:ind w:left="0"/>
+        <w:rPr>
+          <w:b/>
+          <w:sz w:val="20"/>
+          <w:szCs w:val="20"/>
+          <w:lang w:val="pt-BR"/>
+        </w:rPr>
+      </w:pPr>
+    </w:p>
+    <w:p>
+      <w:pPr>
+        <w:pStyle w:val="Indented"/>
+        <w:ind w:left="0"/>
+        <w:rPr>
+          <w:b/>
+          <w:sz w:val="20"/>
+          <w:szCs w:val="20"/>
+          <w:lang w:val="pt-BR"/>
+        </w:rPr>
+      </w:pPr>
+    </w:p>
+    <w:p>
+      <w:pPr>
+        <w:pStyle w:val="Indented"/>
+        <w:ind w:left="720"/>
+        <w:rPr>
+          <w:b/>
+          <w:sz w:val="20"/>
+          <w:szCs w:val="20"/>
+          <w:lang w:val="pt-BR"/>
+        </w:rPr>
+      </w:pPr>
+      <w:r>
+        <w:rPr>
+          <w:b/>
+          <w:bCs/>
+          <w:sz w:val="20"/>
+          <w:szCs w:val="20"/>
+          <w:lang w:val="pt-BR"/>
+        </w:rPr>
+        <w:t>Desenvolvedor Front-End</w:t>
+      </w:r>
+      <w:r>
+        <w:rPr>
+          <w:b/>
+          <w:sz w:val="20"/>
+          <w:szCs w:val="20"/>
+          <w:lang w:val="pt-BR"/>
+        </w:rPr>
+        <w:t xml:space="preserve"> | Inover Tecnologia </w:t>
+      </w:r>
+    </w:p>
+    <w:p>
+      <w:pPr>
+        <w:pStyle w:val="Indented"/>
+        <w:ind w:left="720" w:firstLine="720"/>
+        <w:rPr>
+          <w:bCs/>
+          <w:i/>
+          <w:iCs/>
+          <w:sz w:val="20"/>
+          <w:szCs w:val="20"/>
+          <w:lang w:val="pt-BR"/>
+        </w:rPr>
+      </w:pPr>
+      <w:r>
+        <w:rPr>
+          <w:bCs/>
+          <w:i/>
+          <w:iCs/>
+          <w:sz w:val="20"/>
+          <w:szCs w:val="20"/>
+          <w:lang w:val="pt-BR"/>
+        </w:rPr>
+        <w:t xml:space="preserve">(ago de 2023 - jun de 2024) </w:t>
+      </w:r>
+      <w:r>
+        <w:rPr>
+          <w:bCs/>
+          <w:i/>
+          <w:iCs/>
+          <w:sz w:val="20"/>
+          <w:szCs w:val="20"/>
+          <w:lang w:val="pt-BR"/>
+        </w:rPr>
+        <w:t>–</w:t>
+      </w:r>
+      <w:r>
+        <w:rPr>
+          <w:bCs/>
+          <w:i/>
+          <w:iCs/>
+          <w:sz w:val="20"/>
+          <w:szCs w:val="20"/>
+          <w:lang w:val="pt-BR"/>
+        </w:rPr>
+        <w:t xml:space="preserve"> Híbrido</w:t>
+      </w:r>
+    </w:p>
+    <w:p>
+      <w:pPr>
+        <w:pStyle w:val="Indented"/>
+        <w:ind w:left="720" w:firstLine="720"/>
+        <w:rPr>
+          <w:bCs/>
+          <w:sz w:val="20"/>
+          <w:szCs w:val="20"/>
+          <w:lang w:val="pt-BR"/>
+        </w:rPr>
+      </w:pPr>
+    </w:p>
+    <w:p>
+      <w:pPr>
+        <w:pStyle w:val="Indented"/>
+        <w:ind w:left="720"/>
+        <w:rPr>
+          <w:bCs/>
+          <w:sz w:val="20"/>
+          <w:szCs w:val="20"/>
+          <w:lang w:val="pt-BR"/>
+        </w:rPr>
+      </w:pPr>
+      <w:r>
+        <w:rPr>
+          <w:bCs/>
+          <w:sz w:val="20"/>
+          <w:szCs w:val="20"/>
+          <w:lang w:val="pt-BR"/>
+        </w:rPr>
+        <w:t>Desenvolvimento de interfaces de usuário interativas e componentizadas com React Native.</w:t>
+      </w:r>
+    </w:p>
+    <w:p>
+      <w:pPr>
+        <w:pStyle w:val="Indented"/>
+        <w:ind w:left="720"/>
+        <w:rPr>
+          <w:bCs/>
+          <w:sz w:val="20"/>
+          <w:szCs w:val="20"/>
+          <w:lang w:val="pt-BR"/>
+        </w:rPr>
+      </w:pPr>
+      <w:r>
+        <w:rPr>
+          <w:bCs/>
+          <w:sz w:val="20"/>
+          <w:szCs w:val="20"/>
+          <w:lang w:val="pt-BR"/>
+        </w:rPr>
+        <w:t>Estilização de componentes utilizando Tailwind CSS para garantir um design consistente e responsivo.</w:t>
+      </w:r>
+    </w:p>
+    <w:p>
+      <w:pPr>
+        <w:pStyle w:val="Indented"/>
+        <w:ind w:left="720"/>
+        <w:rPr>
+          <w:bCs/>
+          <w:sz w:val="20"/>
+          <w:szCs w:val="20"/>
+          <w:lang w:val="pt-BR"/>
+        </w:rPr>
+      </w:pPr>
+      <w:r>
+        <w:rPr>
+          <w:bCs/>
+          <w:sz w:val="20"/>
+          <w:szCs w:val="20"/>
+          <w:lang w:val="pt-BR"/>
+        </w:rPr>
+        <w:t>Contribuição no ciclo de vida completo do desenvolvimento de software, desde o planejamento até a implantação.</w:t>
+      </w:r>
+    </w:p>
+    <w:p>
+      <w:pPr>
+        <w:pStyle w:val="Indented"/>
+        <w:ind w:left="0"/>
+        <w:rPr>
+          <w:b/>
+          <w:sz w:val="20"/>
+          <w:szCs w:val="20"/>
+          <w:lang w:val="pt-BR"/>
+        </w:rPr>
+      </w:pPr>
+    </w:p>
+    <w:p>
+      <w:pPr>
+        <w:pStyle w:val="Indented"/>
+        <w:ind w:left="0"/>
+        <w:rPr>
+          <w:b/>
+          <w:sz w:val="20"/>
+          <w:szCs w:val="20"/>
+          <w:lang w:val="pt-BR"/>
+        </w:rPr>
+      </w:pPr>
+    </w:p>
+    <w:p>
+      <w:pPr>
+        <w:pStyle w:val="Indented"/>
+        <w:ind w:left="720"/>
+        <w:rPr>
+          <w:b/>
+          <w:sz w:val="20"/>
+          <w:szCs w:val="20"/>
+          <w:lang w:val="pt-BR"/>
+        </w:rPr>
+      </w:pPr>
+      <w:r>
+        <w:rPr>
+          <w:b/>
+          <w:bCs/>
+          <w:sz w:val="20"/>
+          <w:szCs w:val="20"/>
+          <w:lang w:val="pt-BR"/>
+        </w:rPr>
+        <w:t>Técnico e Designer</w:t>
+      </w:r>
+      <w:r>
+        <w:rPr>
+          <w:b/>
+          <w:sz w:val="20"/>
+          <w:szCs w:val="20"/>
+          <w:lang w:val="pt-BR"/>
+        </w:rPr>
+        <w:t xml:space="preserve"> | LumiArt Comunicações Visuais </w:t>
+      </w:r>
+    </w:p>
+    <w:p>
+      <w:pPr>
+        <w:pStyle w:val="Indented"/>
+        <w:ind w:left="720" w:firstLine="720"/>
+        <w:rPr>
+          <w:bCs/>
+          <w:i/>
+          <w:iCs/>
+          <w:sz w:val="20"/>
+          <w:szCs w:val="20"/>
+          <w:lang w:val="pt-BR"/>
+        </w:rPr>
+      </w:pPr>
+      <w:r>
+        <w:rPr>
+          <w:bCs/>
+          <w:i/>
+          <w:iCs/>
+          <w:sz w:val="20"/>
+          <w:szCs w:val="20"/>
+          <w:lang w:val="pt-BR"/>
+        </w:rPr>
+        <w:t>(dez de 202</w:t>
+      </w:r>
+      <w:r>
+        <w:rPr>
+          <w:bCs/>
+          <w:i/>
+          <w:iCs/>
+          <w:sz w:val="20"/>
+          <w:szCs w:val="20"/>
+          <w:lang w:val="pt-BR"/>
+        </w:rPr>
+        <w:t>0</w:t>
+      </w:r>
+      <w:r>
+        <w:rPr>
+          <w:bCs/>
+          <w:i/>
+          <w:iCs/>
+          <w:sz w:val="20"/>
+          <w:szCs w:val="20"/>
+          <w:lang w:val="pt-BR"/>
+        </w:rPr>
+        <w:t xml:space="preserve"> – </w:t>
+      </w:r>
+      <w:r>
+        <w:rPr>
+          <w:bCs/>
+          <w:i/>
+          <w:iCs/>
+          <w:sz w:val="20"/>
+          <w:szCs w:val="20"/>
+          <w:lang w:val="pt-BR"/>
+        </w:rPr>
+        <w:t>julho de 2023</w:t>
+      </w:r>
+      <w:r>
+        <w:rPr>
+          <w:bCs/>
+          <w:i/>
+          <w:iCs/>
+          <w:sz w:val="20"/>
+          <w:szCs w:val="20"/>
+          <w:lang w:val="pt-BR"/>
+        </w:rPr>
+        <w:t>)</w:t>
+      </w:r>
+    </w:p>
+    <w:p>
+      <w:pPr>
+        <w:pStyle w:val="Indented"/>
+        <w:ind w:left="720" w:firstLine="720"/>
+        <w:rPr>
+          <w:bCs/>
+          <w:sz w:val="20"/>
+          <w:szCs w:val="20"/>
+          <w:lang w:val="pt-BR"/>
+        </w:rPr>
+      </w:pPr>
+    </w:p>
+    <w:p>
+      <w:pPr>
+        <w:pStyle w:val="Indented"/>
+        <w:ind w:left="720"/>
+        <w:rPr>
+          <w:bCs/>
+          <w:sz w:val="20"/>
+          <w:szCs w:val="20"/>
+          <w:lang w:val="pt-BR"/>
+        </w:rPr>
+      </w:pPr>
+      <w:r>
+        <w:rPr>
+          <w:bCs/>
+          <w:sz w:val="20"/>
+          <w:szCs w:val="20"/>
+          <w:lang w:val="pt-BR"/>
+        </w:rPr>
+        <w:t>Contato direto com clientes para resolução de problemas e busca por soluções práticas e eficientes.</w:t>
+      </w:r>
+    </w:p>
+    <w:p>
+      <w:pPr>
+        <w:pStyle w:val="Indented"/>
+        <w:ind w:left="720"/>
+        <w:rPr>
+          <w:bCs/>
+          <w:sz w:val="20"/>
+          <w:szCs w:val="20"/>
+          <w:lang w:val="pt-BR"/>
+        </w:rPr>
+      </w:pPr>
+      <w:r>
+        <w:rPr>
+          <w:bCs/>
+          <w:sz w:val="20"/>
+          <w:szCs w:val="20"/>
+          <w:lang w:val="pt-BR"/>
+        </w:rPr>
+        <w:t>Atuação na criação e desenvolvimento de projetos de design visual.</w:t>
+      </w:r>
+      <w:r>
+        <w:rPr>
+          <w:bCs/>
+          <w:sz w:val="20"/>
+          <w:szCs w:val="20"/>
+          <w:lang w:val="pt-BR"/>
+        </w:rPr>
+        <w:t xml:space="preserve"> Importante para Soft Skills adquiridas desde jovem. </w:t>
+      </w:r>
+    </w:p>
+    <w:p>
+      <w:pPr>
+        <w:pStyle w:val="Indented"/>
+        <w:rPr>
+          <w:bCs/>
+          <w:sz w:val="20"/>
+          <w:szCs w:val="20"/>
+          <w:lang w:val="pt-BR"/>
+        </w:rPr>
+      </w:pPr>
+    </w:p>
+    <w:p>
+      <w:pPr>
+        <w:rPr>
+          <w:sz w:val="20"/>
+          <w:szCs w:val="20"/>
           <w:lang w:eastAsia="x-none"/>
         </w:rPr>
       </w:pPr>
@@ -194,17 +939,28 @@
       <w:pPr>
         <w:pStyle w:val="Heading1"/>
         <w:rPr>
-          <w:lang w:val="pt-BR"/>
-        </w:rPr>
-      </w:pPr>
-      <w:r>
-        <w:rPr>
+          <w:sz w:val="24"/>
+          <w:szCs w:val="24"/>
+          <w:lang w:val="pt-BR"/>
+        </w:rPr>
+      </w:pPr>
+      <w:r>
+        <w:rPr>
+          <w:sz w:val="24"/>
+          <w:szCs w:val="24"/>
           <w:lang w:val="pt-BR"/>
         </w:rPr>
         <w:t>Habilidades Técnicas</w:t>
       </w:r>
     </w:p>
-    <w:p/>
+    <w:p>
+      <w:pPr>
+        <w:rPr>
+          <w:sz w:val="20"/>
+          <w:szCs w:val="20"/>
+        </w:rPr>
+      </w:pPr>
+    </w:p>
     <w:p>
       <w:pPr>
         <w:pStyle w:val="Indented"/>
@@ -213,6 +969,8 @@
           <w:numId w:val="1"/>
         </w:numPr>
         <w:rPr>
+          <w:sz w:val="20"/>
+          <w:szCs w:val="20"/>
           <w:lang w:val="pt-BR"/>
         </w:rPr>
         <w:sectPr>
@@ -233,11 +991,15 @@
         </w:numPr>
         <w:ind w:left="360"/>
         <w:rPr>
-          <w:lang w:val="pt-BR"/>
-        </w:rPr>
-      </w:pPr>
-      <w:r>
-        <w:rPr>
+          <w:sz w:val="20"/>
+          <w:szCs w:val="20"/>
+          <w:lang w:val="pt-BR"/>
+        </w:rPr>
+      </w:pPr>
+      <w:r>
+        <w:rPr>
+          <w:sz w:val="20"/>
+          <w:szCs w:val="20"/>
           <w:lang w:val="pt-BR"/>
         </w:rPr>
         <w:t xml:space="preserve">React.JS, </w:t>
@@ -252,11 +1014,15 @@
         </w:numPr>
         <w:ind w:left="360"/>
         <w:rPr>
-          <w:lang w:val="pt-BR"/>
-        </w:rPr>
-      </w:pPr>
-      <w:r>
-        <w:rPr>
+          <w:sz w:val="20"/>
+          <w:szCs w:val="20"/>
+          <w:lang w:val="pt-BR"/>
+        </w:rPr>
+      </w:pPr>
+      <w:r>
+        <w:rPr>
+          <w:sz w:val="20"/>
+          <w:szCs w:val="20"/>
           <w:lang w:val="pt-BR"/>
         </w:rPr>
         <w:t xml:space="preserve">Next.JS, </w:t>
@@ -271,11 +1037,15 @@
         </w:numPr>
         <w:ind w:left="360"/>
         <w:rPr>
+          <w:sz w:val="20"/>
+          <w:szCs w:val="20"/>
           <w:lang w:val="en-GB"/>
         </w:rPr>
       </w:pPr>
       <w:r>
         <w:rPr>
+          <w:sz w:val="20"/>
+          <w:szCs w:val="20"/>
           <w:lang w:val="en-GB"/>
         </w:rPr>
         <w:t xml:space="preserve">Typescript, </w:t>
@@ -290,12 +1060,16 @@
         </w:numPr>
         <w:ind w:left="360"/>
         <w:rPr>
+          <w:sz w:val="20"/>
+          <w:szCs w:val="20"/>
           <w:lang w:val="en-GB"/>
         </w:rPr>
       </w:pPr>
       <w:proofErr w:type="spellStart"/>
       <w:r>
         <w:rPr>
+          <w:sz w:val="20"/>
+          <w:szCs w:val="20"/>
           <w:lang w:val="en-GB"/>
         </w:rPr>
         <w:t>Javascript</w:t>
@@ -303,6 +1077,8 @@
       <w:proofErr w:type="spellEnd"/>
       <w:r>
         <w:rPr>
+          <w:sz w:val="20"/>
+          <w:szCs w:val="20"/>
           <w:lang w:val="en-GB"/>
         </w:rPr>
         <w:t>,</w:t>
@@ -317,17 +1093,23 @@
         </w:numPr>
         <w:ind w:left="360"/>
         <w:rPr>
+          <w:sz w:val="20"/>
+          <w:szCs w:val="20"/>
           <w:lang w:val="en-GB"/>
         </w:rPr>
       </w:pPr>
       <w:r>
         <w:rPr>
+          <w:sz w:val="20"/>
+          <w:szCs w:val="20"/>
           <w:lang w:val="en-GB"/>
         </w:rPr>
         <w:t>React-hook-form</w:t>
       </w:r>
       <w:r>
         <w:rPr>
+          <w:sz w:val="20"/>
+          <w:szCs w:val="20"/>
           <w:lang w:val="en-GB"/>
         </w:rPr>
         <w:t xml:space="preserve">, </w:t>
@@ -342,17 +1124,23 @@
         </w:numPr>
         <w:ind w:left="360"/>
         <w:rPr>
+          <w:sz w:val="20"/>
+          <w:szCs w:val="20"/>
           <w:lang w:val="en-GB"/>
         </w:rPr>
       </w:pPr>
       <w:r>
         <w:rPr>
+          <w:sz w:val="20"/>
+          <w:szCs w:val="20"/>
           <w:lang w:val="en-GB"/>
         </w:rPr>
         <w:t>MongoDB</w:t>
       </w:r>
       <w:r>
         <w:rPr>
+          <w:sz w:val="20"/>
+          <w:szCs w:val="20"/>
           <w:lang w:val="en-GB"/>
         </w:rPr>
         <w:t xml:space="preserve">, </w:t>
@@ -367,11 +1155,15 @@
         </w:numPr>
         <w:ind w:left="360"/>
         <w:rPr>
+          <w:sz w:val="20"/>
+          <w:szCs w:val="20"/>
           <w:lang w:val="en-GB"/>
         </w:rPr>
       </w:pPr>
       <w:r>
         <w:rPr>
+          <w:sz w:val="20"/>
+          <w:szCs w:val="20"/>
           <w:lang w:val="en-GB"/>
         </w:rPr>
         <w:t xml:space="preserve">Bootstrap, </w:t>
@@ -386,11 +1178,15 @@
         </w:numPr>
         <w:ind w:left="360"/>
         <w:rPr>
+          <w:sz w:val="20"/>
+          <w:szCs w:val="20"/>
           <w:lang w:val="en-GB"/>
         </w:rPr>
       </w:pPr>
       <w:r>
         <w:rPr>
+          <w:sz w:val="20"/>
+          <w:szCs w:val="20"/>
           <w:lang w:val="en-GB"/>
         </w:rPr>
         <w:t xml:space="preserve">Tailwind CSS, </w:t>
@@ -405,11 +1201,15 @@
         </w:numPr>
         <w:ind w:left="360"/>
         <w:rPr>
+          <w:sz w:val="20"/>
+          <w:szCs w:val="20"/>
           <w:lang w:val="en-GB"/>
         </w:rPr>
       </w:pPr>
       <w:r>
         <w:rPr>
+          <w:sz w:val="20"/>
+          <w:szCs w:val="20"/>
           <w:lang w:val="en-GB"/>
         </w:rPr>
         <w:t xml:space="preserve">Styled-Components, </w:t>
@@ -424,11 +1224,15 @@
         </w:numPr>
         <w:ind w:left="360"/>
         <w:rPr>
-          <w:lang w:val="pt-BR"/>
-        </w:rPr>
-      </w:pPr>
-      <w:r>
-        <w:rPr>
+          <w:sz w:val="20"/>
+          <w:szCs w:val="20"/>
+          <w:lang w:val="pt-BR"/>
+        </w:rPr>
+      </w:pPr>
+      <w:r>
+        <w:rPr>
+          <w:sz w:val="20"/>
+          <w:szCs w:val="20"/>
           <w:lang w:val="pt-BR"/>
         </w:rPr>
         <w:t xml:space="preserve">Node.js, </w:t>
@@ -443,11 +1247,15 @@
         </w:numPr>
         <w:ind w:left="360"/>
         <w:rPr>
-          <w:lang w:val="pt-BR"/>
-        </w:rPr>
-      </w:pPr>
-      <w:r>
-        <w:rPr>
+          <w:sz w:val="20"/>
+          <w:szCs w:val="20"/>
+          <w:lang w:val="pt-BR"/>
+        </w:rPr>
+      </w:pPr>
+      <w:r>
+        <w:rPr>
+          <w:sz w:val="20"/>
+          <w:szCs w:val="20"/>
           <w:lang w:val="pt-BR"/>
         </w:rPr>
         <w:t xml:space="preserve">Figma, </w:t>
@@ -462,11 +1270,15 @@
         </w:numPr>
         <w:ind w:left="360"/>
         <w:rPr>
-          <w:lang w:val="pt-BR"/>
-        </w:rPr>
-      </w:pPr>
-      <w:r>
-        <w:rPr>
+          <w:sz w:val="20"/>
+          <w:szCs w:val="20"/>
+          <w:lang w:val="pt-BR"/>
+        </w:rPr>
+      </w:pPr>
+      <w:r>
+        <w:rPr>
+          <w:sz w:val="20"/>
+          <w:szCs w:val="20"/>
           <w:lang w:val="pt-BR"/>
         </w:rPr>
         <w:t xml:space="preserve">JWT, </w:t>
@@ -481,11 +1293,15 @@
         </w:numPr>
         <w:ind w:left="360"/>
         <w:rPr>
-          <w:lang w:val="pt-BR"/>
-        </w:rPr>
-      </w:pPr>
-      <w:r>
-        <w:rPr>
+          <w:sz w:val="20"/>
+          <w:szCs w:val="20"/>
+          <w:lang w:val="pt-BR"/>
+        </w:rPr>
+      </w:pPr>
+      <w:r>
+        <w:rPr>
+          <w:sz w:val="20"/>
+          <w:szCs w:val="20"/>
           <w:lang w:val="pt-BR"/>
         </w:rPr>
         <w:t>FireBase,</w:t>
@@ -500,20 +1316,18 @@
         </w:numPr>
         <w:ind w:left="360"/>
         <w:rPr>
-          <w:lang w:val="pt-BR"/>
-        </w:rPr>
-      </w:pPr>
-      <w:r>
-        <w:rPr>
-          <w:lang w:val="pt-BR"/>
-        </w:rPr>
-        <w:t>V</w:t>
-      </w:r>
-      <w:r>
-        <w:rPr>
-          <w:lang w:val="pt-BR"/>
-        </w:rPr>
-        <w:t>SCode</w:t>
+          <w:sz w:val="20"/>
+          <w:szCs w:val="20"/>
+          <w:lang w:val="pt-BR"/>
+        </w:rPr>
+      </w:pPr>
+      <w:r>
+        <w:rPr>
+          <w:sz w:val="20"/>
+          <w:szCs w:val="20"/>
+          <w:lang w:val="pt-BR"/>
+        </w:rPr>
+        <w:t>Vue 2,</w:t>
       </w:r>
     </w:p>
     <w:p>
@@ -525,20 +1339,164 @@
         </w:numPr>
         <w:ind w:left="360"/>
         <w:rPr>
-          <w:lang w:val="pt-BR"/>
-        </w:rPr>
-      </w:pPr>
-      <w:r>
-        <w:rPr>
-          <w:lang w:val="pt-BR"/>
-        </w:rPr>
-        <w:t xml:space="preserve"> entre outros.</w:t>
-      </w:r>
-    </w:p>
-    <w:p>
-      <w:pPr>
-        <w:pStyle w:val="Indented"/>
-        <w:rPr>
+          <w:sz w:val="20"/>
+          <w:szCs w:val="20"/>
+          <w:lang w:val="pt-BR"/>
+        </w:rPr>
+      </w:pPr>
+      <w:r>
+        <w:rPr>
+          <w:sz w:val="20"/>
+          <w:szCs w:val="20"/>
+          <w:lang w:val="pt-BR"/>
+        </w:rPr>
+        <w:t>Vue 3,</w:t>
+      </w:r>
+    </w:p>
+    <w:p>
+      <w:pPr>
+        <w:pStyle w:val="Indented"/>
+        <w:numPr>
+          <w:ilvl w:val="0"/>
+          <w:numId w:val="1"/>
+        </w:numPr>
+        <w:ind w:left="360"/>
+        <w:rPr>
+          <w:sz w:val="20"/>
+          <w:szCs w:val="20"/>
+          <w:lang w:val="pt-BR"/>
+        </w:rPr>
+      </w:pPr>
+      <w:r>
+        <w:rPr>
+          <w:sz w:val="20"/>
+          <w:szCs w:val="20"/>
+          <w:lang w:val="pt-BR"/>
+        </w:rPr>
+        <w:t>Sharepoint,</w:t>
+      </w:r>
+    </w:p>
+    <w:p>
+      <w:pPr>
+        <w:pStyle w:val="Indented"/>
+        <w:numPr>
+          <w:ilvl w:val="0"/>
+          <w:numId w:val="1"/>
+        </w:numPr>
+        <w:ind w:left="360"/>
+        <w:rPr>
+          <w:sz w:val="20"/>
+          <w:szCs w:val="20"/>
+          <w:lang w:val="pt-BR"/>
+        </w:rPr>
+      </w:pPr>
+      <w:r>
+        <w:rPr>
+          <w:sz w:val="20"/>
+          <w:szCs w:val="20"/>
+          <w:lang w:val="pt-BR"/>
+        </w:rPr>
+        <w:t>Azure,</w:t>
+      </w:r>
+    </w:p>
+    <w:p>
+      <w:pPr>
+        <w:pStyle w:val="Indented"/>
+        <w:numPr>
+          <w:ilvl w:val="0"/>
+          <w:numId w:val="1"/>
+        </w:numPr>
+        <w:ind w:left="360"/>
+        <w:rPr>
+          <w:sz w:val="20"/>
+          <w:szCs w:val="20"/>
+          <w:lang w:val="pt-BR"/>
+        </w:rPr>
+      </w:pPr>
+      <w:r>
+        <w:rPr>
+          <w:sz w:val="20"/>
+          <w:szCs w:val="20"/>
+          <w:lang w:val="pt-BR"/>
+        </w:rPr>
+        <w:t>Linux,</w:t>
+      </w:r>
+    </w:p>
+    <w:p>
+      <w:pPr>
+        <w:pStyle w:val="Indented"/>
+        <w:numPr>
+          <w:ilvl w:val="0"/>
+          <w:numId w:val="1"/>
+        </w:numPr>
+        <w:ind w:left="360"/>
+        <w:rPr>
+          <w:sz w:val="20"/>
+          <w:szCs w:val="20"/>
+          <w:lang w:val="pt-BR"/>
+        </w:rPr>
+      </w:pPr>
+      <w:r>
+        <w:rPr>
+          <w:sz w:val="20"/>
+          <w:szCs w:val="20"/>
+          <w:lang w:val="pt-BR"/>
+        </w:rPr>
+        <w:t>Nginx</w:t>
+      </w:r>
+    </w:p>
+    <w:p>
+      <w:pPr>
+        <w:pStyle w:val="Indented"/>
+        <w:numPr>
+          <w:ilvl w:val="0"/>
+          <w:numId w:val="1"/>
+        </w:numPr>
+        <w:ind w:left="360"/>
+        <w:rPr>
+          <w:sz w:val="20"/>
+          <w:szCs w:val="20"/>
+          <w:lang w:val="pt-BR"/>
+        </w:rPr>
+      </w:pPr>
+      <w:r>
+        <w:rPr>
+          <w:sz w:val="20"/>
+          <w:szCs w:val="20"/>
+          <w:lang w:val="pt-BR"/>
+        </w:rPr>
+        <w:t>GulpJS</w:t>
+      </w:r>
+    </w:p>
+    <w:p>
+      <w:pPr>
+        <w:pStyle w:val="Indented"/>
+        <w:numPr>
+          <w:ilvl w:val="0"/>
+          <w:numId w:val="1"/>
+        </w:numPr>
+        <w:ind w:left="360"/>
+        <w:rPr>
+          <w:sz w:val="20"/>
+          <w:szCs w:val="20"/>
+          <w:lang w:val="pt-BR"/>
+        </w:rPr>
+      </w:pPr>
+      <w:r>
+        <w:rPr>
+          <w:sz w:val="20"/>
+          <w:szCs w:val="20"/>
+          <w:lang w:val="pt-BR"/>
+        </w:rPr>
+        <w:t>E muitas outras.</w:t>
+      </w:r>
+    </w:p>
+    <w:p>
+      <w:pPr>
+        <w:pStyle w:val="Indented"/>
+        <w:rPr>
+          <w:sz w:val="20"/>
+          <w:szCs w:val="20"/>
           <w:lang w:val="pt-BR"/>
         </w:rPr>
         <w:sectPr>
@@ -552,15 +1510,9 @@
     </w:p>
     <w:p>
       <w:pPr>
-        <w:pStyle w:val="Indented"/>
-        <w:rPr>
-          <w:lang w:val="pt-BR"/>
-        </w:rPr>
-      </w:pPr>
-    </w:p>
-    <w:p>
-      <w:pPr>
-        <w:rPr>
+        <w:rPr>
+          <w:sz w:val="20"/>
+          <w:szCs w:val="20"/>
           <w:lang w:eastAsia="x-none"/>
         </w:rPr>
       </w:pPr>
@@ -569,11 +1521,15 @@
       <w:pPr>
         <w:pStyle w:val="Heading1"/>
         <w:rPr>
-          <w:lang w:val="pt-BR"/>
-        </w:rPr>
-      </w:pPr>
-      <w:r>
-        <w:rPr>
+          <w:sz w:val="24"/>
+          <w:szCs w:val="24"/>
+          <w:lang w:val="pt-BR"/>
+        </w:rPr>
+      </w:pPr>
+      <w:r>
+        <w:rPr>
+          <w:sz w:val="24"/>
+          <w:szCs w:val="24"/>
           <w:lang w:val="pt-BR"/>
         </w:rPr>
         <w:t>Formação Acadêmica</w:t>
@@ -582,18 +1538,24 @@
     <w:p>
       <w:pPr>
         <w:rPr>
-          <w:lang w:eastAsia="x-none"/>
-        </w:rPr>
-      </w:pPr>
-    </w:p>
-    <w:p>
-      <w:pPr>
-        <w:rPr>
-          <w:lang w:eastAsia="x-none"/>
-        </w:rPr>
-      </w:pPr>
-      <w:r>
-        <w:rPr>
+          <w:sz w:val="20"/>
+          <w:szCs w:val="20"/>
+          <w:lang w:eastAsia="x-none"/>
+        </w:rPr>
+      </w:pPr>
+    </w:p>
+    <w:p>
+      <w:pPr>
+        <w:rPr>
+          <w:sz w:val="20"/>
+          <w:szCs w:val="20"/>
+          <w:lang w:eastAsia="x-none"/>
+        </w:rPr>
+      </w:pPr>
+      <w:r>
+        <w:rPr>
+          <w:sz w:val="20"/>
+          <w:szCs w:val="20"/>
           <w:lang w:eastAsia="x-none"/>
         </w:rPr>
         <w:tab/>
@@ -601,12 +1563,16 @@
       </w:r>
       <w:r>
         <w:rPr>
+          <w:sz w:val="20"/>
+          <w:szCs w:val="20"/>
           <w:lang w:eastAsia="x-none"/>
         </w:rPr>
         <w:t xml:space="preserve">Javascript – Curso </w:t>
       </w:r>
       <w:r>
         <w:rPr>
+          <w:sz w:val="20"/>
+          <w:szCs w:val="20"/>
           <w:lang w:eastAsia="x-none"/>
         </w:rPr>
         <w:t>em Vídeo | Completo</w:t>
@@ -615,11 +1581,15 @@
     <w:p>
       <w:pPr>
         <w:rPr>
-          <w:lang w:eastAsia="x-none"/>
-        </w:rPr>
-      </w:pPr>
-      <w:r>
-        <w:rPr>
+          <w:sz w:val="20"/>
+          <w:szCs w:val="20"/>
+          <w:lang w:eastAsia="x-none"/>
+        </w:rPr>
+      </w:pPr>
+      <w:r>
+        <w:rPr>
+          <w:sz w:val="20"/>
+          <w:szCs w:val="20"/>
           <w:lang w:eastAsia="x-none"/>
         </w:rPr>
         <w:tab/>
@@ -629,17 +1599,23 @@
     <w:p>
       <w:pPr>
         <w:rPr>
-          <w:lang w:eastAsia="x-none"/>
-        </w:rPr>
-      </w:pPr>
-      <w:r>
-        <w:rPr>
+          <w:sz w:val="20"/>
+          <w:szCs w:val="20"/>
+          <w:lang w:eastAsia="x-none"/>
+        </w:rPr>
+      </w:pPr>
+      <w:r>
+        <w:rPr>
+          <w:sz w:val="20"/>
+          <w:szCs w:val="20"/>
           <w:lang w:eastAsia="x-none"/>
         </w:rPr>
         <w:tab/>
       </w:r>
       <w:r>
         <w:rPr>
+          <w:sz w:val="20"/>
+          <w:szCs w:val="20"/>
           <w:lang w:eastAsia="x-none"/>
         </w:rPr>
         <w:t>NWL Rocketseat 7 e 8 | Completo</w:t>
@@ -648,11 +1624,15 @@
     <w:p>
       <w:pPr>
         <w:rPr>
-          <w:lang w:eastAsia="x-none"/>
-        </w:rPr>
-      </w:pPr>
-      <w:r>
-        <w:rPr>
+          <w:sz w:val="20"/>
+          <w:szCs w:val="20"/>
+          <w:lang w:eastAsia="x-none"/>
+        </w:rPr>
+      </w:pPr>
+      <w:r>
+        <w:rPr>
+          <w:sz w:val="20"/>
+          <w:szCs w:val="20"/>
           <w:lang w:eastAsia="x-none"/>
         </w:rPr>
         <w:tab/>
@@ -660,52 +1640,67 @@
       </w:r>
       <w:r>
         <w:rPr>
+          <w:sz w:val="20"/>
+          <w:szCs w:val="20"/>
           <w:lang w:eastAsia="x-none"/>
         </w:rPr>
         <w:t xml:space="preserve"> </w:t>
       </w:r>
       <w:r>
         <w:rPr>
-          <w:lang w:eastAsia="x-none"/>
-        </w:rPr>
-        <w:t xml:space="preserve">| Cursando </w:t>
-      </w:r>
-    </w:p>
-    <w:p>
-      <w:pPr>
-        <w:rPr>
-          <w:lang w:eastAsia="x-none"/>
-        </w:rPr>
-      </w:pPr>
-    </w:p>
-    <w:p>
-      <w:pPr>
-        <w:rPr>
-          <w:lang w:eastAsia="x-none"/>
-        </w:rPr>
-      </w:pPr>
+          <w:sz w:val="20"/>
+          <w:szCs w:val="20"/>
+          <w:lang w:eastAsia="x-none"/>
+        </w:rPr>
+        <w:t xml:space="preserve">| </w:t>
+      </w:r>
+      <w:r>
+        <w:rPr>
+          <w:sz w:val="20"/>
+          <w:szCs w:val="20"/>
+          <w:lang w:eastAsia="x-none"/>
+        </w:rPr>
+        <w:t>Completo</w:t>
+      </w:r>
+      <w:r>
+        <w:rPr>
+          <w:sz w:val="20"/>
+          <w:szCs w:val="20"/>
+          <w:lang w:eastAsia="x-none"/>
+        </w:rPr>
+        <w:t xml:space="preserve"> </w:t>
+      </w:r>
     </w:p>
     <w:p>
       <w:pPr>
         <w:pStyle w:val="Heading1"/>
         <w:rPr>
-          <w:lang w:val="pt-BR"/>
-        </w:rPr>
-      </w:pPr>
-      <w:r>
-        <w:rPr>
-          <w:lang w:val="pt-BR"/>
-        </w:rPr>
+          <w:sz w:val="24"/>
+          <w:szCs w:val="24"/>
+          <w:lang w:val="pt-BR"/>
+        </w:rPr>
+      </w:pPr>
+      <w:r>
+        <w:rPr>
+          <w:sz w:val="24"/>
+          <w:szCs w:val="24"/>
+          <w:lang w:val="pt-BR"/>
+        </w:rPr>
+        <w:lastRenderedPageBreak/>
         <w:t>Compet</w:t>
       </w:r>
       <w:r>
         <w:rPr>
+          <w:sz w:val="24"/>
+          <w:szCs w:val="24"/>
           <w:lang w:val="pt-BR"/>
         </w:rPr>
         <w:t>ê</w:t>
       </w:r>
       <w:r>
         <w:rPr>
+          <w:sz w:val="24"/>
+          <w:szCs w:val="24"/>
           <w:lang w:val="pt-BR"/>
         </w:rPr>
         <w:t xml:space="preserve">ncias </w:t>
@@ -714,11 +1709,15 @@
     <w:p>
       <w:pPr>
         <w:rPr>
-          <w:lang w:eastAsia="x-none"/>
-        </w:rPr>
-      </w:pPr>
-      <w:r>
-        <w:rPr>
+          <w:sz w:val="20"/>
+          <w:szCs w:val="20"/>
+          <w:lang w:eastAsia="x-none"/>
+        </w:rPr>
+      </w:pPr>
+      <w:r>
+        <w:rPr>
+          <w:sz w:val="20"/>
+          <w:szCs w:val="20"/>
           <w:lang w:eastAsia="x-none"/>
         </w:rPr>
         <w:tab/>
@@ -727,11 +1726,15 @@
     <w:p>
       <w:pPr>
         <w:rPr>
-          <w:lang w:eastAsia="x-none"/>
-        </w:rPr>
-      </w:pPr>
-      <w:r>
-        <w:rPr>
+          <w:sz w:val="20"/>
+          <w:szCs w:val="20"/>
+          <w:lang w:eastAsia="x-none"/>
+        </w:rPr>
+      </w:pPr>
+      <w:r>
+        <w:rPr>
+          <w:sz w:val="20"/>
+          <w:szCs w:val="20"/>
           <w:lang w:eastAsia="x-none"/>
         </w:rPr>
         <w:tab/>
@@ -740,24 +1743,32 @@
         <w:rPr>
           <w:b/>
           <w:bCs/>
+          <w:sz w:val="20"/>
+          <w:szCs w:val="20"/>
           <w:lang w:eastAsia="x-none"/>
         </w:rPr>
         <w:t>Idiomas</w:t>
       </w:r>
       <w:r>
         <w:rPr>
+          <w:sz w:val="20"/>
+          <w:szCs w:val="20"/>
           <w:lang w:eastAsia="x-none"/>
         </w:rPr>
         <w:t>: Português – Nativo</w:t>
       </w:r>
       <w:r>
         <w:rPr>
+          <w:sz w:val="20"/>
+          <w:szCs w:val="20"/>
           <w:lang w:eastAsia="x-none"/>
         </w:rPr>
         <w:t xml:space="preserve"> e</w:t>
       </w:r>
       <w:r>
         <w:rPr>
+          <w:sz w:val="20"/>
+          <w:szCs w:val="20"/>
           <w:lang w:eastAsia="x-none"/>
         </w:rPr>
         <w:t xml:space="preserve"> Inglês – Avançado </w:t>
@@ -766,13 +1777,17 @@
     <w:p>
       <w:pPr>
         <w:rPr>
-          <w:lang w:eastAsia="x-none"/>
-        </w:rPr>
-      </w:pPr>
-    </w:p>
-    <w:p>
-      <w:pPr>
-        <w:rPr>
+          <w:sz w:val="20"/>
+          <w:szCs w:val="20"/>
+          <w:lang w:eastAsia="x-none"/>
+        </w:rPr>
+      </w:pPr>
+    </w:p>
+    <w:p>
+      <w:pPr>
+        <w:rPr>
+          <w:sz w:val="20"/>
+          <w:szCs w:val="20"/>
           <w:lang w:eastAsia="x-none"/>
         </w:rPr>
       </w:pPr>
@@ -780,12 +1795,16 @@
         <w:rPr>
           <w:b/>
           <w:bCs/>
+          <w:sz w:val="20"/>
+          <w:szCs w:val="20"/>
           <w:lang w:eastAsia="x-none"/>
         </w:rPr>
         <w:t>Pensamento criativo:</w:t>
       </w:r>
       <w:r>
         <w:rPr>
+          <w:sz w:val="20"/>
+          <w:szCs w:val="20"/>
           <w:lang w:eastAsia="x-none"/>
         </w:rPr>
         <w:t xml:space="preserve"> Tenho a capacidade de encontrar soluções inovadoras para desafios técnicos, utilizando uma abordagem criativa e fora da caixa.</w:t>
@@ -794,13 +1813,17 @@
     <w:p>
       <w:pPr>
         <w:rPr>
-          <w:lang w:eastAsia="x-none"/>
-        </w:rPr>
-      </w:pPr>
-    </w:p>
-    <w:p>
-      <w:pPr>
-        <w:rPr>
+          <w:sz w:val="20"/>
+          <w:szCs w:val="20"/>
+          <w:lang w:eastAsia="x-none"/>
+        </w:rPr>
+      </w:pPr>
+    </w:p>
+    <w:p>
+      <w:pPr>
+        <w:rPr>
+          <w:sz w:val="20"/>
+          <w:szCs w:val="20"/>
           <w:lang w:eastAsia="x-none"/>
         </w:rPr>
       </w:pPr>
@@ -808,12 +1831,16 @@
         <w:rPr>
           <w:b/>
           <w:bCs/>
+          <w:sz w:val="20"/>
+          <w:szCs w:val="20"/>
           <w:lang w:eastAsia="x-none"/>
         </w:rPr>
         <w:t>Resolução de problemas:</w:t>
       </w:r>
       <w:r>
         <w:rPr>
+          <w:sz w:val="20"/>
+          <w:szCs w:val="20"/>
           <w:lang w:eastAsia="x-none"/>
         </w:rPr>
         <w:t xml:space="preserve"> Sou habilidoso em identificar e resolver problemas complexos de programação de forma eficiente e eficaz, buscando sempre a melhor solução para o projeto.</w:t>
@@ -822,25 +1849,33 @@
     <w:p>
       <w:pPr>
         <w:rPr>
-          <w:lang w:eastAsia="x-none"/>
-        </w:rPr>
-      </w:pPr>
-    </w:p>
-    <w:p>
-      <w:pPr>
-        <w:rPr>
+          <w:sz w:val="20"/>
+          <w:szCs w:val="20"/>
+          <w:lang w:eastAsia="x-none"/>
+        </w:rPr>
+      </w:pPr>
+    </w:p>
+    <w:p>
+      <w:pPr>
+        <w:rPr>
+          <w:sz w:val="20"/>
+          <w:szCs w:val="20"/>
           <w:lang w:eastAsia="x-none"/>
         </w:rPr>
       </w:pPr>
       <w:r>
         <w:rPr>
           <w:b/>
+          <w:sz w:val="20"/>
+          <w:szCs w:val="20"/>
           <w:lang w:eastAsia="x-none"/>
         </w:rPr>
         <w:t>Trabalho em equipe</w:t>
       </w:r>
       <w:r>
         <w:rPr>
+          <w:sz w:val="20"/>
+          <w:szCs w:val="20"/>
           <w:lang w:eastAsia="x-none"/>
         </w:rPr>
         <w:t>: Sou colaborativo e valorizo a importância do trabalho em equipe. Tenho facilidade em trabalhar em conjunto com outros profissionais, compartilhando conhecimento e contribuindo para o sucesso coletivo.</w:t>
@@ -849,13 +1884,17 @@
     <w:p>
       <w:pPr>
         <w:rPr>
-          <w:lang w:eastAsia="x-none"/>
-        </w:rPr>
-      </w:pPr>
-    </w:p>
-    <w:p>
-      <w:pPr>
-        <w:rPr>
+          <w:sz w:val="20"/>
+          <w:szCs w:val="20"/>
+          <w:lang w:eastAsia="x-none"/>
+        </w:rPr>
+      </w:pPr>
+    </w:p>
+    <w:p>
+      <w:pPr>
+        <w:rPr>
+          <w:sz w:val="20"/>
+          <w:szCs w:val="20"/>
           <w:lang w:eastAsia="x-none"/>
         </w:rPr>
       </w:pPr>
@@ -863,12 +1902,16 @@
         <w:rPr>
           <w:b/>
           <w:bCs/>
+          <w:sz w:val="20"/>
+          <w:szCs w:val="20"/>
           <w:lang w:eastAsia="x-none"/>
         </w:rPr>
         <w:t>Organização e gerenciamento de tempo</w:t>
       </w:r>
       <w:r>
         <w:rPr>
+          <w:sz w:val="20"/>
+          <w:szCs w:val="20"/>
           <w:lang w:eastAsia="x-none"/>
         </w:rPr>
         <w:t>: Possuo habilidades sólidas de organização e gerenciamento de tempo, o que me permite cumprir prazos e priorizar tarefas de maneira eficiente.</w:t>
@@ -877,18 +1920,24 @@
     <w:p>
       <w:pPr>
         <w:rPr>
-          <w:lang w:eastAsia="x-none"/>
-        </w:rPr>
-      </w:pPr>
-    </w:p>
-    <w:p>
-      <w:pPr>
-        <w:rPr>
-          <w:lang w:eastAsia="x-none"/>
-        </w:rPr>
-      </w:pPr>
-      <w:r>
-        <w:rPr>
+          <w:sz w:val="20"/>
+          <w:szCs w:val="20"/>
+          <w:lang w:eastAsia="x-none"/>
+        </w:rPr>
+      </w:pPr>
+    </w:p>
+    <w:p>
+      <w:pPr>
+        <w:rPr>
+          <w:sz w:val="20"/>
+          <w:szCs w:val="20"/>
+          <w:lang w:eastAsia="x-none"/>
+        </w:rPr>
+      </w:pPr>
+      <w:r>
+        <w:rPr>
+          <w:sz w:val="20"/>
+          <w:szCs w:val="20"/>
           <w:lang w:eastAsia="x-none"/>
         </w:rPr>
         <w:t>Em resumo, como programador, sou extrovertido, tenho uma vontade incansável de aprender e sou capaz de aprender rapidamente novas habilidades. Além disso, possuo uma boa comunicação, pensamento criativo, habilidade de resolução de problemas, trabalho em equipe, organização e gerenciamento de tempo.</w:t>
@@ -906,7 +1955,7 @@
 </file>
 
 <file path=word/endnotes.xml><?xml version="1.0" encoding="utf-8"?>
-<w:endnotes xmlns:wpc="http://schemas.microsoft.com/office/word/2010/wordprocessingCanvas" xmlns:cx="http://schemas.microsoft.com/office/drawing/2014/chartex" xmlns:cx1="http://schemas.microsoft.com/office/drawing/2015/9/8/chartex" xmlns:cx2="http://schemas.microsoft.com/office/drawing/2015/10/21/chartex" xmlns:cx3="http://schemas.microsoft.com/office/drawing/2016/5/9/chartex" xmlns:cx4="http://schemas.microsoft.com/office/drawing/2016/5/10/chartex" xmlns:cx5="http://schemas.microsoft.com/office/drawing/2016/5/11/chartex" xmlns:cx6="http://schemas.microsoft.com/office/drawing/2016/5/12/chartex" xmlns:cx7="http://schemas.microsoft.com/office/drawing/2016/5/13/chartex" xmlns:cx8="http://schemas.microsoft.com/office/drawing/2016/5/14/chartex" xmlns:mc="http://schemas.openxmlformats.org/markup-compatibility/2006" xmlns:aink="http://schemas.microsoft.com/office/drawing/2016/ink" xmlns:am3d="http://schemas.microsoft.com/office/drawing/2017/model3d" xmlns:o="urn:schemas-microsoft-com:office:office" xmlns:oel="http://schemas.microsoft.com/office/2019/extlst" xmlns:r="http://schemas.openxmlformats.org/officeDocument/2006/relationships" xmlns:m="http://schemas.openxmlformats.org/officeDocument/2006/math" xmlns:v="urn:schemas-microsoft-com:vml" xmlns:wp14="http://schemas.microsoft.com/office/word/2010/wordprocessingDrawing" xmlns:wp="http://schemas.openxmlformats.org/drawingml/2006/wordprocessingDrawing" xmlns:w10="urn:schemas-microsoft-com:office:word" xmlns:w="http://schemas.openxmlformats.org/wordprocessingml/2006/main" xmlns:w14="http://schemas.microsoft.com/office/word/2010/wordml" xmlns:w15="http://schemas.microsoft.com/office/word/2012/wordml" xmlns:w16cex="http://schemas.microsoft.com/office/word/2018/wordml/cex" xmlns:w16cid="http://schemas.microsoft.com/office/word/2016/wordml/cid" xmlns:w16="http://schemas.microsoft.com/office/word/2018/wordml" xmlns:w16sdtdh="http://schemas.microsoft.com/office/word/2020/wordml/sdtdatahash" xmlns:w16se="http://schemas.microsoft.com/office/word/2015/wordml/symex" xmlns:wpg="http://schemas.microsoft.com/office/word/2010/wordprocessingGroup" xmlns:wpi="http://schemas.microsoft.com/office/word/2010/wordprocessingInk" xmlns:wne="http://schemas.microsoft.com/office/word/2006/wordml" xmlns:wps="http://schemas.microsoft.com/office/word/2010/wordprocessingShape" mc:Ignorable="w14 w15 w16se w16cid w16 w16cex w16sdtdh wp14">
+<w:endnotes xmlns:wpc="http://schemas.microsoft.com/office/word/2010/wordprocessingCanvas" xmlns:cx="http://schemas.microsoft.com/office/drawing/2014/chartex" xmlns:cx1="http://schemas.microsoft.com/office/drawing/2015/9/8/chartex" xmlns:cx2="http://schemas.microsoft.com/office/drawing/2015/10/21/chartex" xmlns:cx3="http://schemas.microsoft.com/office/drawing/2016/5/9/chartex" xmlns:cx4="http://schemas.microsoft.com/office/drawing/2016/5/10/chartex" xmlns:cx5="http://schemas.microsoft.com/office/drawing/2016/5/11/chartex" xmlns:cx6="http://schemas.microsoft.com/office/drawing/2016/5/12/chartex" xmlns:cx7="http://schemas.microsoft.com/office/drawing/2016/5/13/chartex" xmlns:cx8="http://schemas.microsoft.com/office/drawing/2016/5/14/chartex" xmlns:mc="http://schemas.openxmlformats.org/markup-compatibility/2006" xmlns:aink="http://schemas.microsoft.com/office/drawing/2016/ink" xmlns:am3d="http://schemas.microsoft.com/office/drawing/2017/model3d" xmlns:o="urn:schemas-microsoft-com:office:office" xmlns:oel="http://schemas.microsoft.com/office/2019/extlst" xmlns:r="http://schemas.openxmlformats.org/officeDocument/2006/relationships" xmlns:m="http://schemas.openxmlformats.org/officeDocument/2006/math" xmlns:v="urn:schemas-microsoft-com:vml" xmlns:wp14="http://schemas.microsoft.com/office/word/2010/wordprocessingDrawing" xmlns:wp="http://schemas.openxmlformats.org/drawingml/2006/wordprocessingDrawing" xmlns:w10="urn:schemas-microsoft-com:office:word" xmlns:w="http://schemas.openxmlformats.org/wordprocessingml/2006/main" xmlns:w14="http://schemas.microsoft.com/office/word/2010/wordml" xmlns:w15="http://schemas.microsoft.com/office/word/2012/wordml" xmlns:w16cex="http://schemas.microsoft.com/office/word/2018/wordml/cex" xmlns:w16cid="http://schemas.microsoft.com/office/word/2016/wordml/cid" xmlns:w16="http://schemas.microsoft.com/office/word/2018/wordml" xmlns:w16du="http://schemas.microsoft.com/office/word/2023/wordml/word16du" xmlns:w16sdtdh="http://schemas.microsoft.com/office/word/2020/wordml/sdtdatahash" xmlns:w16sdtfl="http://schemas.microsoft.com/office/word/2024/wordml/sdtformatlock" xmlns:w16se="http://schemas.microsoft.com/office/word/2015/wordml/symex" xmlns:wpg="http://schemas.microsoft.com/office/word/2010/wordprocessingGroup" xmlns:wpi="http://schemas.microsoft.com/office/word/2010/wordprocessingInk" xmlns:wne="http://schemas.microsoft.com/office/word/2006/wordml" xmlns:wps="http://schemas.microsoft.com/office/word/2010/wordprocessingShape" mc:Ignorable="w14 w15 w16se w16cid w16 w16cex w16sdtdh w16sdtfl w16du wp14">
   <w:endnote w:type="separator" w:id="-1">
     <w:p>
       <w:r>
@@ -925,7 +1974,7 @@
 </file>
 
 <file path=word/footer1.xml><?xml version="1.0" encoding="utf-8"?>
-<w:ftr xmlns:wpc="http://schemas.microsoft.com/office/word/2010/wordprocessingCanvas" xmlns:cx="http://schemas.microsoft.com/office/drawing/2014/chartex" xmlns:cx1="http://schemas.microsoft.com/office/drawing/2015/9/8/chartex" xmlns:cx2="http://schemas.microsoft.com/office/drawing/2015/10/21/chartex" xmlns:cx3="http://schemas.microsoft.com/office/drawing/2016/5/9/chartex" xmlns:cx4="http://schemas.microsoft.com/office/drawing/2016/5/10/chartex" xmlns:cx5="http://schemas.microsoft.com/office/drawing/2016/5/11/chartex" xmlns:cx6="http://schemas.microsoft.com/office/drawing/2016/5/12/chartex" xmlns:cx7="http://schemas.microsoft.com/office/drawing/2016/5/13/chartex" xmlns:cx8="http://schemas.microsoft.com/office/drawing/2016/5/14/chartex" xmlns:mc="http://schemas.openxmlformats.org/markup-compatibility/2006" xmlns:aink="http://schemas.microsoft.com/office/drawing/2016/ink" xmlns:am3d="http://schemas.microsoft.com/office/drawing/2017/model3d" xmlns:o="urn:schemas-microsoft-com:office:office" xmlns:oel="http://schemas.microsoft.com/office/2019/extlst" xmlns:r="http://schemas.openxmlformats.org/officeDocument/2006/relationships" xmlns:m="http://schemas.openxmlformats.org/officeDocument/2006/math" xmlns:v="urn:schemas-microsoft-com:vml" xmlns:wp14="http://schemas.microsoft.com/office/word/2010/wordprocessingDrawing" xmlns:wp="http://schemas.openxmlformats.org/drawingml/2006/wordprocessingDrawing" xmlns:w10="urn:schemas-microsoft-com:office:word" xmlns:w="http://schemas.openxmlformats.org/wordprocessingml/2006/main" xmlns:w14="http://schemas.microsoft.com/office/word/2010/wordml" xmlns:w15="http://schemas.microsoft.com/office/word/2012/wordml" xmlns:w16cex="http://schemas.microsoft.com/office/word/2018/wordml/cex" xmlns:w16cid="http://schemas.microsoft.com/office/word/2016/wordml/cid" xmlns:w16="http://schemas.microsoft.com/office/word/2018/wordml" xmlns:w16sdtdh="http://schemas.microsoft.com/office/word/2020/wordml/sdtdatahash" xmlns:w16se="http://schemas.microsoft.com/office/word/2015/wordml/symex" xmlns:wpg="http://schemas.microsoft.com/office/word/2010/wordprocessingGroup" xmlns:wpi="http://schemas.microsoft.com/office/word/2010/wordprocessingInk" xmlns:wne="http://schemas.microsoft.com/office/word/2006/wordml" xmlns:wps="http://schemas.microsoft.com/office/word/2010/wordprocessingShape" mc:Ignorable="w14 w15 w16se w16cid w16 w16cex w16sdtdh wp14">
+<w:ftr xmlns:wpc="http://schemas.microsoft.com/office/word/2010/wordprocessingCanvas" xmlns:cx="http://schemas.microsoft.com/office/drawing/2014/chartex" xmlns:cx1="http://schemas.microsoft.com/office/drawing/2015/9/8/chartex" xmlns:cx2="http://schemas.microsoft.com/office/drawing/2015/10/21/chartex" xmlns:cx3="http://schemas.microsoft.com/office/drawing/2016/5/9/chartex" xmlns:cx4="http://schemas.microsoft.com/office/drawing/2016/5/10/chartex" xmlns:cx5="http://schemas.microsoft.com/office/drawing/2016/5/11/chartex" xmlns:cx6="http://schemas.microsoft.com/office/drawing/2016/5/12/chartex" xmlns:cx7="http://schemas.microsoft.com/office/drawing/2016/5/13/chartex" xmlns:cx8="http://schemas.microsoft.com/office/drawing/2016/5/14/chartex" xmlns:mc="http://schemas.openxmlformats.org/markup-compatibility/2006" xmlns:aink="http://schemas.microsoft.com/office/drawing/2016/ink" xmlns:am3d="http://schemas.microsoft.com/office/drawing/2017/model3d" xmlns:o="urn:schemas-microsoft-com:office:office" xmlns:oel="http://schemas.microsoft.com/office/2019/extlst" xmlns:r="http://schemas.openxmlformats.org/officeDocument/2006/relationships" xmlns:m="http://schemas.openxmlformats.org/officeDocument/2006/math" xmlns:v="urn:schemas-microsoft-com:vml" xmlns:wp14="http://schemas.microsoft.com/office/word/2010/wordprocessingDrawing" xmlns:wp="http://schemas.openxmlformats.org/drawingml/2006/wordprocessingDrawing" xmlns:w10="urn:schemas-microsoft-com:office:word" xmlns:w="http://schemas.openxmlformats.org/wordprocessingml/2006/main" xmlns:w14="http://schemas.microsoft.com/office/word/2010/wordml" xmlns:w15="http://schemas.microsoft.com/office/word/2012/wordml" xmlns:w16cex="http://schemas.microsoft.com/office/word/2018/wordml/cex" xmlns:w16cid="http://schemas.microsoft.com/office/word/2016/wordml/cid" xmlns:w16="http://schemas.microsoft.com/office/word/2018/wordml" xmlns:w16du="http://schemas.microsoft.com/office/word/2023/wordml/word16du" xmlns:w16sdtdh="http://schemas.microsoft.com/office/word/2020/wordml/sdtdatahash" xmlns:w16sdtfl="http://schemas.microsoft.com/office/word/2024/wordml/sdtformatlock" xmlns:w16se="http://schemas.microsoft.com/office/word/2015/wordml/symex" xmlns:wpg="http://schemas.microsoft.com/office/word/2010/wordprocessingGroup" xmlns:wpi="http://schemas.microsoft.com/office/word/2010/wordprocessingInk" xmlns:wne="http://schemas.microsoft.com/office/word/2006/wordml" xmlns:wps="http://schemas.microsoft.com/office/word/2010/wordprocessingShape" mc:Ignorable="w14 w15 w16se w16cid w16 w16cex w16sdtdh w16sdtfl w16du wp14">
   <w:p>
     <w:pPr>
       <w:pStyle w:val="Footer"/>
@@ -954,7 +2003,7 @@
 </file>
 
 <file path=word/footnotes.xml><?xml version="1.0" encoding="utf-8"?>
-<w:footnotes xmlns:wpc="http://schemas.microsoft.com/office/word/2010/wordprocessingCanvas" xmlns:cx="http://schemas.microsoft.com/office/drawing/2014/chartex" xmlns:cx1="http://schemas.microsoft.com/office/drawing/2015/9/8/chartex" xmlns:cx2="http://schemas.microsoft.com/office/drawing/2015/10/21/chartex" xmlns:cx3="http://schemas.microsoft.com/office/drawing/2016/5/9/chartex" xmlns:cx4="http://schemas.microsoft.com/office/drawing/2016/5/10/chartex" xmlns:cx5="http://schemas.microsoft.com/office/drawing/2016/5/11/chartex" xmlns:cx6="http://schemas.microsoft.com/office/drawing/2016/5/12/chartex" xmlns:cx7="http://schemas.microsoft.com/office/drawing/2016/5/13/chartex" xmlns:cx8="http://schemas.microsoft.com/office/drawing/2016/5/14/chartex" xmlns:mc="http://schemas.openxmlformats.org/markup-compatibility/2006" xmlns:aink="http://schemas.microsoft.com/office/drawing/2016/ink" xmlns:am3d="http://schemas.microsoft.com/office/drawing/2017/model3d" xmlns:o="urn:schemas-microsoft-com:office:office" xmlns:oel="http://schemas.microsoft.com/office/2019/extlst" xmlns:r="http://schemas.openxmlformats.org/officeDocument/2006/relationships" xmlns:m="http://schemas.openxmlformats.org/officeDocument/2006/math" xmlns:v="urn:schemas-microsoft-com:vml" xmlns:wp14="http://schemas.microsoft.com/office/word/2010/wordprocessingDrawing" xmlns:wp="http://schemas.openxmlformats.org/drawingml/2006/wordprocessingDrawing" xmlns:w10="urn:schemas-microsoft-com:office:word" xmlns:w="http://schemas.openxmlformats.org/wordprocessingml/2006/main" xmlns:w14="http://schemas.microsoft.com/office/word/2010/wordml" xmlns:w15="http://schemas.microsoft.com/office/word/2012/wordml" xmlns:w16cex="http://schemas.microsoft.com/office/word/2018/wordml/cex" xmlns:w16cid="http://schemas.microsoft.com/office/word/2016/wordml/cid" xmlns:w16="http://schemas.microsoft.com/office/word/2018/wordml" xmlns:w16sdtdh="http://schemas.microsoft.com/office/word/2020/wordml/sdtdatahash" xmlns:w16se="http://schemas.microsoft.com/office/word/2015/wordml/symex" xmlns:wpg="http://schemas.microsoft.com/office/word/2010/wordprocessingGroup" xmlns:wpi="http://schemas.microsoft.com/office/word/2010/wordprocessingInk" xmlns:wne="http://schemas.microsoft.com/office/word/2006/wordml" xmlns:wps="http://schemas.microsoft.com/office/word/2010/wordprocessingShape" mc:Ignorable="w14 w15 w16se w16cid w16 w16cex w16sdtdh wp14">
+<w:footnotes xmlns:wpc="http://schemas.microsoft.com/office/word/2010/wordprocessingCanvas" xmlns:cx="http://schemas.microsoft.com/office/drawing/2014/chartex" xmlns:cx1="http://schemas.microsoft.com/office/drawing/2015/9/8/chartex" xmlns:cx2="http://schemas.microsoft.com/office/drawing/2015/10/21/chartex" xmlns:cx3="http://schemas.microsoft.com/office/drawing/2016/5/9/chartex" xmlns:cx4="http://schemas.microsoft.com/office/drawing/2016/5/10/chartex" xmlns:cx5="http://schemas.microsoft.com/office/drawing/2016/5/11/chartex" xmlns:cx6="http://schemas.microsoft.com/office/drawing/2016/5/12/chartex" xmlns:cx7="http://schemas.microsoft.com/office/drawing/2016/5/13/chartex" xmlns:cx8="http://schemas.microsoft.com/office/drawing/2016/5/14/chartex" xmlns:mc="http://schemas.openxmlformats.org/markup-compatibility/2006" xmlns:aink="http://schemas.microsoft.com/office/drawing/2016/ink" xmlns:am3d="http://schemas.microsoft.com/office/drawing/2017/model3d" xmlns:o="urn:schemas-microsoft-com:office:office" xmlns:oel="http://schemas.microsoft.com/office/2019/extlst" xmlns:r="http://schemas.openxmlformats.org/officeDocument/2006/relationships" xmlns:m="http://schemas.openxmlformats.org/officeDocument/2006/math" xmlns:v="urn:schemas-microsoft-com:vml" xmlns:wp14="http://schemas.microsoft.com/office/word/2010/wordprocessingDrawing" xmlns:wp="http://schemas.openxmlformats.org/drawingml/2006/wordprocessingDrawing" xmlns:w10="urn:schemas-microsoft-com:office:word" xmlns:w="http://schemas.openxmlformats.org/wordprocessingml/2006/main" xmlns:w14="http://schemas.microsoft.com/office/word/2010/wordml" xmlns:w15="http://schemas.microsoft.com/office/word/2012/wordml" xmlns:w16cex="http://schemas.microsoft.com/office/word/2018/wordml/cex" xmlns:w16cid="http://schemas.microsoft.com/office/word/2016/wordml/cid" xmlns:w16="http://schemas.microsoft.com/office/word/2018/wordml" xmlns:w16du="http://schemas.microsoft.com/office/word/2023/wordml/word16du" xmlns:w16sdtdh="http://schemas.microsoft.com/office/word/2020/wordml/sdtdatahash" xmlns:w16sdtfl="http://schemas.microsoft.com/office/word/2024/wordml/sdtformatlock" xmlns:w16se="http://schemas.microsoft.com/office/word/2015/wordml/symex" xmlns:wpg="http://schemas.microsoft.com/office/word/2010/wordprocessingGroup" xmlns:wpi="http://schemas.microsoft.com/office/word/2010/wordprocessingInk" xmlns:wne="http://schemas.microsoft.com/office/word/2006/wordml" xmlns:wps="http://schemas.microsoft.com/office/word/2010/wordprocessingShape" mc:Ignorable="w14 w15 w16se w16cid w16 w16cex w16sdtdh w16sdtfl w16du wp14">
   <w:footnote w:type="separator" w:id="-1">
     <w:p>
       <w:r>
@@ -973,8 +2022,604 @@
 </file>
 
 <file path=word/numbering.xml><?xml version="1.0" encoding="utf-8"?>
-<w:numbering xmlns:wpc="http://schemas.microsoft.com/office/word/2010/wordprocessingCanvas" xmlns:cx="http://schemas.microsoft.com/office/drawing/2014/chartex" xmlns:cx1="http://schemas.microsoft.com/office/drawing/2015/9/8/chartex" xmlns:cx2="http://schemas.microsoft.com/office/drawing/2015/10/21/chartex" xmlns:cx3="http://schemas.microsoft.com/office/drawing/2016/5/9/chartex" xmlns:cx4="http://schemas.microsoft.com/office/drawing/2016/5/10/chartex" xmlns:cx5="http://schemas.microsoft.com/office/drawing/2016/5/11/chartex" xmlns:cx6="http://schemas.microsoft.com/office/drawing/2016/5/12/chartex" xmlns:cx7="http://schemas.microsoft.com/office/drawing/2016/5/13/chartex" xmlns:cx8="http://schemas.microsoft.com/office/drawing/2016/5/14/chartex" xmlns:mc="http://schemas.openxmlformats.org/markup-compatibility/2006" xmlns:aink="http://schemas.microsoft.com/office/drawing/2016/ink" xmlns:am3d="http://schemas.microsoft.com/office/drawing/2017/model3d" xmlns:o="urn:schemas-microsoft-com:office:office" xmlns:oel="http://schemas.microsoft.com/office/2019/extlst" xmlns:r="http://schemas.openxmlformats.org/officeDocument/2006/relationships" xmlns:m="http://schemas.openxmlformats.org/officeDocument/2006/math" xmlns:v="urn:schemas-microsoft-com:vml" xmlns:wp14="http://schemas.microsoft.com/office/word/2010/wordprocessingDrawing" xmlns:wp="http://schemas.openxmlformats.org/drawingml/2006/wordprocessingDrawing" xmlns:w10="urn:schemas-microsoft-com:office:word" xmlns:w="http://schemas.openxmlformats.org/wordprocessingml/2006/main" xmlns:w14="http://schemas.microsoft.com/office/word/2010/wordml" xmlns:w15="http://schemas.microsoft.com/office/word/2012/wordml" xmlns:w16cex="http://schemas.microsoft.com/office/word/2018/wordml/cex" xmlns:w16cid="http://schemas.microsoft.com/office/word/2016/wordml/cid" xmlns:w16="http://schemas.microsoft.com/office/word/2018/wordml" xmlns:w16sdtdh="http://schemas.microsoft.com/office/word/2020/wordml/sdtdatahash" xmlns:w16se="http://schemas.microsoft.com/office/word/2015/wordml/symex" xmlns:wpg="http://schemas.microsoft.com/office/word/2010/wordprocessingGroup" xmlns:wpi="http://schemas.microsoft.com/office/word/2010/wordprocessingInk" xmlns:wne="http://schemas.microsoft.com/office/word/2006/wordml" xmlns:wps="http://schemas.microsoft.com/office/word/2010/wordprocessingShape" mc:Ignorable="w14 w15 w16se w16cid w16 w16cex w16sdtdh wp14">
+<w:numbering xmlns:wpc="http://schemas.microsoft.com/office/word/2010/wordprocessingCanvas" xmlns:cx="http://schemas.microsoft.com/office/drawing/2014/chartex" xmlns:cx1="http://schemas.microsoft.com/office/drawing/2015/9/8/chartex" xmlns:cx2="http://schemas.microsoft.com/office/drawing/2015/10/21/chartex" xmlns:cx3="http://schemas.microsoft.com/office/drawing/2016/5/9/chartex" xmlns:cx4="http://schemas.microsoft.com/office/drawing/2016/5/10/chartex" xmlns:cx5="http://schemas.microsoft.com/office/drawing/2016/5/11/chartex" xmlns:cx6="http://schemas.microsoft.com/office/drawing/2016/5/12/chartex" xmlns:cx7="http://schemas.microsoft.com/office/drawing/2016/5/13/chartex" xmlns:cx8="http://schemas.microsoft.com/office/drawing/2016/5/14/chartex" xmlns:mc="http://schemas.openxmlformats.org/markup-compatibility/2006" xmlns:aink="http://schemas.microsoft.com/office/drawing/2016/ink" xmlns:am3d="http://schemas.microsoft.com/office/drawing/2017/model3d" xmlns:o="urn:schemas-microsoft-com:office:office" xmlns:oel="http://schemas.microsoft.com/office/2019/extlst" xmlns:r="http://schemas.openxmlformats.org/officeDocument/2006/relationships" xmlns:m="http://schemas.openxmlformats.org/officeDocument/2006/math" xmlns:v="urn:schemas-microsoft-com:vml" xmlns:wp14="http://schemas.microsoft.com/office/word/2010/wordprocessingDrawing" xmlns:wp="http://schemas.openxmlformats.org/drawingml/2006/wordprocessingDrawing" xmlns:w10="urn:schemas-microsoft-com:office:word" xmlns:w="http://schemas.openxmlformats.org/wordprocessingml/2006/main" xmlns:w14="http://schemas.microsoft.com/office/word/2010/wordml" xmlns:w15="http://schemas.microsoft.com/office/word/2012/wordml" xmlns:w16cex="http://schemas.microsoft.com/office/word/2018/wordml/cex" xmlns:w16cid="http://schemas.microsoft.com/office/word/2016/wordml/cid" xmlns:w16="http://schemas.microsoft.com/office/word/2018/wordml" xmlns:w16du="http://schemas.microsoft.com/office/word/2023/wordml/word16du" xmlns:w16sdtdh="http://schemas.microsoft.com/office/word/2020/wordml/sdtdatahash" xmlns:w16sdtfl="http://schemas.microsoft.com/office/word/2024/wordml/sdtformatlock" xmlns:w16se="http://schemas.microsoft.com/office/word/2015/wordml/symex" xmlns:wpg="http://schemas.microsoft.com/office/word/2010/wordprocessingGroup" xmlns:wpi="http://schemas.microsoft.com/office/word/2010/wordprocessingInk" xmlns:wne="http://schemas.microsoft.com/office/word/2006/wordml" xmlns:wps="http://schemas.microsoft.com/office/word/2010/wordprocessingShape" mc:Ignorable="w14 w15 w16se w16cid w16 w16cex w16sdtdh w16sdtfl w16du wp14">
   <w:abstractNum w:abstractNumId="0" w15:restartNumberingAfterBreak="0">
+    <w:nsid w:val="34847291"/>
+    <w:multiLevelType w:val="multilevel"/>
+    <w:tmpl w:val="EFA08C84"/>
+    <w:lvl w:ilvl="0">
+      <w:start w:val="1"/>
+      <w:numFmt w:val="bullet"/>
+      <w:lvlText w:val=""/>
+      <w:lvlJc w:val="left"/>
+      <w:pPr>
+        <w:tabs>
+          <w:tab w:val="num" w:pos="720"/>
+        </w:tabs>
+        <w:ind w:left="720" w:hanging="360"/>
+      </w:pPr>
+      <w:rPr>
+        <w:rFonts w:ascii="Symbol" w:hAnsi="Symbol" w:hint="default"/>
+        <w:sz w:val="20"/>
+      </w:rPr>
+    </w:lvl>
+    <w:lvl w:ilvl="1" w:tentative="1">
+      <w:start w:val="1"/>
+      <w:numFmt w:val="bullet"/>
+      <w:lvlText w:val="o"/>
+      <w:lvlJc w:val="left"/>
+      <w:pPr>
+        <w:tabs>
+          <w:tab w:val="num" w:pos="1440"/>
+        </w:tabs>
+        <w:ind w:left="1440" w:hanging="360"/>
+      </w:pPr>
+      <w:rPr>
+        <w:rFonts w:ascii="Courier New" w:hAnsi="Courier New" w:hint="default"/>
+        <w:sz w:val="20"/>
+      </w:rPr>
+    </w:lvl>
+    <w:lvl w:ilvl="2" w:tentative="1">
+      <w:start w:val="1"/>
+      <w:numFmt w:val="bullet"/>
+      <w:lvlText w:val=""/>
+      <w:lvlJc w:val="left"/>
+      <w:pPr>
+        <w:tabs>
+          <w:tab w:val="num" w:pos="2160"/>
+        </w:tabs>
+        <w:ind w:left="2160" w:hanging="360"/>
+      </w:pPr>
+      <w:rPr>
+        <w:rFonts w:ascii="Wingdings" w:hAnsi="Wingdings" w:hint="default"/>
+        <w:sz w:val="20"/>
+      </w:rPr>
+    </w:lvl>
+    <w:lvl w:ilvl="3" w:tentative="1">
+      <w:start w:val="1"/>
+      <w:numFmt w:val="bullet"/>
+      <w:lvlText w:val=""/>
+      <w:lvlJc w:val="left"/>
+      <w:pPr>
+        <w:tabs>
+          <w:tab w:val="num" w:pos="2880"/>
+        </w:tabs>
+        <w:ind w:left="2880" w:hanging="360"/>
+      </w:pPr>
+      <w:rPr>
+        <w:rFonts w:ascii="Wingdings" w:hAnsi="Wingdings" w:hint="default"/>
+        <w:sz w:val="20"/>
+      </w:rPr>
+    </w:lvl>
+    <w:lvl w:ilvl="4" w:tentative="1">
+      <w:start w:val="1"/>
+      <w:numFmt w:val="bullet"/>
+      <w:lvlText w:val=""/>
+      <w:lvlJc w:val="left"/>
+      <w:pPr>
+        <w:tabs>
+          <w:tab w:val="num" w:pos="3600"/>
+        </w:tabs>
+        <w:ind w:left="3600" w:hanging="360"/>
+      </w:pPr>
+      <w:rPr>
+        <w:rFonts w:ascii="Wingdings" w:hAnsi="Wingdings" w:hint="default"/>
+        <w:sz w:val="20"/>
+      </w:rPr>
+    </w:lvl>
+    <w:lvl w:ilvl="5" w:tentative="1">
+      <w:start w:val="1"/>
+      <w:numFmt w:val="bullet"/>
+      <w:lvlText w:val=""/>
+      <w:lvlJc w:val="left"/>
+      <w:pPr>
+        <w:tabs>
+          <w:tab w:val="num" w:pos="4320"/>
+        </w:tabs>
+        <w:ind w:left="4320" w:hanging="360"/>
+      </w:pPr>
+      <w:rPr>
+        <w:rFonts w:ascii="Wingdings" w:hAnsi="Wingdings" w:hint="default"/>
+        <w:sz w:val="20"/>
+      </w:rPr>
+    </w:lvl>
+    <w:lvl w:ilvl="6" w:tentative="1">
+      <w:start w:val="1"/>
+      <w:numFmt w:val="bullet"/>
+      <w:lvlText w:val=""/>
+      <w:lvlJc w:val="left"/>
+      <w:pPr>
+        <w:tabs>
+          <w:tab w:val="num" w:pos="5040"/>
+        </w:tabs>
+        <w:ind w:left="5040" w:hanging="360"/>
+      </w:pPr>
+      <w:rPr>
+        <w:rFonts w:ascii="Wingdings" w:hAnsi="Wingdings" w:hint="default"/>
+        <w:sz w:val="20"/>
+      </w:rPr>
+    </w:lvl>
+    <w:lvl w:ilvl="7" w:tentative="1">
+      <w:start w:val="1"/>
+      <w:numFmt w:val="bullet"/>
+      <w:lvlText w:val=""/>
+      <w:lvlJc w:val="left"/>
+      <w:pPr>
+        <w:tabs>
+          <w:tab w:val="num" w:pos="5760"/>
+        </w:tabs>
+        <w:ind w:left="5760" w:hanging="360"/>
+      </w:pPr>
+      <w:rPr>
+        <w:rFonts w:ascii="Wingdings" w:hAnsi="Wingdings" w:hint="default"/>
+        <w:sz w:val="20"/>
+      </w:rPr>
+    </w:lvl>
+    <w:lvl w:ilvl="8" w:tentative="1">
+      <w:start w:val="1"/>
+      <w:numFmt w:val="bullet"/>
+      <w:lvlText w:val=""/>
+      <w:lvlJc w:val="left"/>
+      <w:pPr>
+        <w:tabs>
+          <w:tab w:val="num" w:pos="6480"/>
+        </w:tabs>
+        <w:ind w:left="6480" w:hanging="360"/>
+      </w:pPr>
+      <w:rPr>
+        <w:rFonts w:ascii="Wingdings" w:hAnsi="Wingdings" w:hint="default"/>
+        <w:sz w:val="20"/>
+      </w:rPr>
+    </w:lvl>
+  </w:abstractNum>
+  <w:abstractNum w:abstractNumId="1" w15:restartNumberingAfterBreak="0">
+    <w:nsid w:val="3D761FF2"/>
+    <w:multiLevelType w:val="multilevel"/>
+    <w:tmpl w:val="65FAAE62"/>
+    <w:lvl w:ilvl="0">
+      <w:start w:val="1"/>
+      <w:numFmt w:val="bullet"/>
+      <w:lvlText w:val=""/>
+      <w:lvlJc w:val="left"/>
+      <w:pPr>
+        <w:tabs>
+          <w:tab w:val="num" w:pos="720"/>
+        </w:tabs>
+        <w:ind w:left="720" w:hanging="360"/>
+      </w:pPr>
+      <w:rPr>
+        <w:rFonts w:ascii="Symbol" w:hAnsi="Symbol" w:hint="default"/>
+        <w:sz w:val="20"/>
+      </w:rPr>
+    </w:lvl>
+    <w:lvl w:ilvl="1" w:tentative="1">
+      <w:start w:val="1"/>
+      <w:numFmt w:val="bullet"/>
+      <w:lvlText w:val="o"/>
+      <w:lvlJc w:val="left"/>
+      <w:pPr>
+        <w:tabs>
+          <w:tab w:val="num" w:pos="1440"/>
+        </w:tabs>
+        <w:ind w:left="1440" w:hanging="360"/>
+      </w:pPr>
+      <w:rPr>
+        <w:rFonts w:ascii="Courier New" w:hAnsi="Courier New" w:hint="default"/>
+        <w:sz w:val="20"/>
+      </w:rPr>
+    </w:lvl>
+    <w:lvl w:ilvl="2" w:tentative="1">
+      <w:start w:val="1"/>
+      <w:numFmt w:val="bullet"/>
+      <w:lvlText w:val=""/>
+      <w:lvlJc w:val="left"/>
+      <w:pPr>
+        <w:tabs>
+          <w:tab w:val="num" w:pos="2160"/>
+        </w:tabs>
+        <w:ind w:left="2160" w:hanging="360"/>
+      </w:pPr>
+      <w:rPr>
+        <w:rFonts w:ascii="Wingdings" w:hAnsi="Wingdings" w:hint="default"/>
+        <w:sz w:val="20"/>
+      </w:rPr>
+    </w:lvl>
+    <w:lvl w:ilvl="3" w:tentative="1">
+      <w:start w:val="1"/>
+      <w:numFmt w:val="bullet"/>
+      <w:lvlText w:val=""/>
+      <w:lvlJc w:val="left"/>
+      <w:pPr>
+        <w:tabs>
+          <w:tab w:val="num" w:pos="2880"/>
+        </w:tabs>
+        <w:ind w:left="2880" w:hanging="360"/>
+      </w:pPr>
+      <w:rPr>
+        <w:rFonts w:ascii="Wingdings" w:hAnsi="Wingdings" w:hint="default"/>
+        <w:sz w:val="20"/>
+      </w:rPr>
+    </w:lvl>
+    <w:lvl w:ilvl="4" w:tentative="1">
+      <w:start w:val="1"/>
+      <w:numFmt w:val="bullet"/>
+      <w:lvlText w:val=""/>
+      <w:lvlJc w:val="left"/>
+      <w:pPr>
+        <w:tabs>
+          <w:tab w:val="num" w:pos="3600"/>
+        </w:tabs>
+        <w:ind w:left="3600" w:hanging="360"/>
+      </w:pPr>
+      <w:rPr>
+        <w:rFonts w:ascii="Wingdings" w:hAnsi="Wingdings" w:hint="default"/>
+        <w:sz w:val="20"/>
+      </w:rPr>
+    </w:lvl>
+    <w:lvl w:ilvl="5" w:tentative="1">
+      <w:start w:val="1"/>
+      <w:numFmt w:val="bullet"/>
+      <w:lvlText w:val=""/>
+      <w:lvlJc w:val="left"/>
+      <w:pPr>
+        <w:tabs>
+          <w:tab w:val="num" w:pos="4320"/>
+        </w:tabs>
+        <w:ind w:left="4320" w:hanging="360"/>
+      </w:pPr>
+      <w:rPr>
+        <w:rFonts w:ascii="Wingdings" w:hAnsi="Wingdings" w:hint="default"/>
+        <w:sz w:val="20"/>
+      </w:rPr>
+    </w:lvl>
+    <w:lvl w:ilvl="6" w:tentative="1">
+      <w:start w:val="1"/>
+      <w:numFmt w:val="bullet"/>
+      <w:lvlText w:val=""/>
+      <w:lvlJc w:val="left"/>
+      <w:pPr>
+        <w:tabs>
+          <w:tab w:val="num" w:pos="5040"/>
+        </w:tabs>
+        <w:ind w:left="5040" w:hanging="360"/>
+      </w:pPr>
+      <w:rPr>
+        <w:rFonts w:ascii="Wingdings" w:hAnsi="Wingdings" w:hint="default"/>
+        <w:sz w:val="20"/>
+      </w:rPr>
+    </w:lvl>
+    <w:lvl w:ilvl="7" w:tentative="1">
+      <w:start w:val="1"/>
+      <w:numFmt w:val="bullet"/>
+      <w:lvlText w:val=""/>
+      <w:lvlJc w:val="left"/>
+      <w:pPr>
+        <w:tabs>
+          <w:tab w:val="num" w:pos="5760"/>
+        </w:tabs>
+        <w:ind w:left="5760" w:hanging="360"/>
+      </w:pPr>
+      <w:rPr>
+        <w:rFonts w:ascii="Wingdings" w:hAnsi="Wingdings" w:hint="default"/>
+        <w:sz w:val="20"/>
+      </w:rPr>
+    </w:lvl>
+    <w:lvl w:ilvl="8" w:tentative="1">
+      <w:start w:val="1"/>
+      <w:numFmt w:val="bullet"/>
+      <w:lvlText w:val=""/>
+      <w:lvlJc w:val="left"/>
+      <w:pPr>
+        <w:tabs>
+          <w:tab w:val="num" w:pos="6480"/>
+        </w:tabs>
+        <w:ind w:left="6480" w:hanging="360"/>
+      </w:pPr>
+      <w:rPr>
+        <w:rFonts w:ascii="Wingdings" w:hAnsi="Wingdings" w:hint="default"/>
+        <w:sz w:val="20"/>
+      </w:rPr>
+    </w:lvl>
+  </w:abstractNum>
+  <w:abstractNum w:abstractNumId="2" w15:restartNumberingAfterBreak="0">
+    <w:nsid w:val="535E00F6"/>
+    <w:multiLevelType w:val="multilevel"/>
+    <w:tmpl w:val="F358FD40"/>
+    <w:lvl w:ilvl="0">
+      <w:start w:val="1"/>
+      <w:numFmt w:val="bullet"/>
+      <w:lvlText w:val=""/>
+      <w:lvlJc w:val="left"/>
+      <w:pPr>
+        <w:tabs>
+          <w:tab w:val="num" w:pos="720"/>
+        </w:tabs>
+        <w:ind w:left="720" w:hanging="360"/>
+      </w:pPr>
+      <w:rPr>
+        <w:rFonts w:ascii="Symbol" w:hAnsi="Symbol" w:hint="default"/>
+        <w:sz w:val="20"/>
+      </w:rPr>
+    </w:lvl>
+    <w:lvl w:ilvl="1" w:tentative="1">
+      <w:start w:val="1"/>
+      <w:numFmt w:val="bullet"/>
+      <w:lvlText w:val="o"/>
+      <w:lvlJc w:val="left"/>
+      <w:pPr>
+        <w:tabs>
+          <w:tab w:val="num" w:pos="1440"/>
+        </w:tabs>
+        <w:ind w:left="1440" w:hanging="360"/>
+      </w:pPr>
+      <w:rPr>
+        <w:rFonts w:ascii="Courier New" w:hAnsi="Courier New" w:hint="default"/>
+        <w:sz w:val="20"/>
+      </w:rPr>
+    </w:lvl>
+    <w:lvl w:ilvl="2" w:tentative="1">
+      <w:start w:val="1"/>
+      <w:numFmt w:val="bullet"/>
+      <w:lvlText w:val=""/>
+      <w:lvlJc w:val="left"/>
+      <w:pPr>
+        <w:tabs>
+          <w:tab w:val="num" w:pos="2160"/>
+        </w:tabs>
+        <w:ind w:left="2160" w:hanging="360"/>
+      </w:pPr>
+      <w:rPr>
+        <w:rFonts w:ascii="Wingdings" w:hAnsi="Wingdings" w:hint="default"/>
+        <w:sz w:val="20"/>
+      </w:rPr>
+    </w:lvl>
+    <w:lvl w:ilvl="3" w:tentative="1">
+      <w:start w:val="1"/>
+      <w:numFmt w:val="bullet"/>
+      <w:lvlText w:val=""/>
+      <w:lvlJc w:val="left"/>
+      <w:pPr>
+        <w:tabs>
+          <w:tab w:val="num" w:pos="2880"/>
+        </w:tabs>
+        <w:ind w:left="2880" w:hanging="360"/>
+      </w:pPr>
+      <w:rPr>
+        <w:rFonts w:ascii="Wingdings" w:hAnsi="Wingdings" w:hint="default"/>
+        <w:sz w:val="20"/>
+      </w:rPr>
+    </w:lvl>
+    <w:lvl w:ilvl="4" w:tentative="1">
+      <w:start w:val="1"/>
+      <w:numFmt w:val="bullet"/>
+      <w:lvlText w:val=""/>
+      <w:lvlJc w:val="left"/>
+      <w:pPr>
+        <w:tabs>
+          <w:tab w:val="num" w:pos="3600"/>
+        </w:tabs>
+        <w:ind w:left="3600" w:hanging="360"/>
+      </w:pPr>
+      <w:rPr>
+        <w:rFonts w:ascii="Wingdings" w:hAnsi="Wingdings" w:hint="default"/>
+        <w:sz w:val="20"/>
+      </w:rPr>
+    </w:lvl>
+    <w:lvl w:ilvl="5" w:tentative="1">
+      <w:start w:val="1"/>
+      <w:numFmt w:val="bullet"/>
+      <w:lvlText w:val=""/>
+      <w:lvlJc w:val="left"/>
+      <w:pPr>
+        <w:tabs>
+          <w:tab w:val="num" w:pos="4320"/>
+        </w:tabs>
+        <w:ind w:left="4320" w:hanging="360"/>
+      </w:pPr>
+      <w:rPr>
+        <w:rFonts w:ascii="Wingdings" w:hAnsi="Wingdings" w:hint="default"/>
+        <w:sz w:val="20"/>
+      </w:rPr>
+    </w:lvl>
+    <w:lvl w:ilvl="6" w:tentative="1">
+      <w:start w:val="1"/>
+      <w:numFmt w:val="bullet"/>
+      <w:lvlText w:val=""/>
+      <w:lvlJc w:val="left"/>
+      <w:pPr>
+        <w:tabs>
+          <w:tab w:val="num" w:pos="5040"/>
+        </w:tabs>
+        <w:ind w:left="5040" w:hanging="360"/>
+      </w:pPr>
+      <w:rPr>
+        <w:rFonts w:ascii="Wingdings" w:hAnsi="Wingdings" w:hint="default"/>
+        <w:sz w:val="20"/>
+      </w:rPr>
+    </w:lvl>
+    <w:lvl w:ilvl="7" w:tentative="1">
+      <w:start w:val="1"/>
+      <w:numFmt w:val="bullet"/>
+      <w:lvlText w:val=""/>
+      <w:lvlJc w:val="left"/>
+      <w:pPr>
+        <w:tabs>
+          <w:tab w:val="num" w:pos="5760"/>
+        </w:tabs>
+        <w:ind w:left="5760" w:hanging="360"/>
+      </w:pPr>
+      <w:rPr>
+        <w:rFonts w:ascii="Wingdings" w:hAnsi="Wingdings" w:hint="default"/>
+        <w:sz w:val="20"/>
+      </w:rPr>
+    </w:lvl>
+    <w:lvl w:ilvl="8" w:tentative="1">
+      <w:start w:val="1"/>
+      <w:numFmt w:val="bullet"/>
+      <w:lvlText w:val=""/>
+      <w:lvlJc w:val="left"/>
+      <w:pPr>
+        <w:tabs>
+          <w:tab w:val="num" w:pos="6480"/>
+        </w:tabs>
+        <w:ind w:left="6480" w:hanging="360"/>
+      </w:pPr>
+      <w:rPr>
+        <w:rFonts w:ascii="Wingdings" w:hAnsi="Wingdings" w:hint="default"/>
+        <w:sz w:val="20"/>
+      </w:rPr>
+    </w:lvl>
+  </w:abstractNum>
+  <w:abstractNum w:abstractNumId="3" w15:restartNumberingAfterBreak="0">
+    <w:nsid w:val="6E1F7ADC"/>
+    <w:multiLevelType w:val="multilevel"/>
+    <w:tmpl w:val="187EE936"/>
+    <w:lvl w:ilvl="0">
+      <w:start w:val="1"/>
+      <w:numFmt w:val="bullet"/>
+      <w:lvlText w:val=""/>
+      <w:lvlJc w:val="left"/>
+      <w:pPr>
+        <w:tabs>
+          <w:tab w:val="num" w:pos="720"/>
+        </w:tabs>
+        <w:ind w:left="720" w:hanging="360"/>
+      </w:pPr>
+      <w:rPr>
+        <w:rFonts w:ascii="Symbol" w:hAnsi="Symbol" w:hint="default"/>
+        <w:sz w:val="20"/>
+      </w:rPr>
+    </w:lvl>
+    <w:lvl w:ilvl="1" w:tentative="1">
+      <w:start w:val="1"/>
+      <w:numFmt w:val="bullet"/>
+      <w:lvlText w:val="o"/>
+      <w:lvlJc w:val="left"/>
+      <w:pPr>
+        <w:tabs>
+          <w:tab w:val="num" w:pos="1440"/>
+        </w:tabs>
+        <w:ind w:left="1440" w:hanging="360"/>
+      </w:pPr>
+      <w:rPr>
+        <w:rFonts w:ascii="Courier New" w:hAnsi="Courier New" w:hint="default"/>
+        <w:sz w:val="20"/>
+      </w:rPr>
+    </w:lvl>
+    <w:lvl w:ilvl="2" w:tentative="1">
+      <w:start w:val="1"/>
+      <w:numFmt w:val="bullet"/>
+      <w:lvlText w:val=""/>
+      <w:lvlJc w:val="left"/>
+      <w:pPr>
+        <w:tabs>
+          <w:tab w:val="num" w:pos="2160"/>
+        </w:tabs>
+        <w:ind w:left="2160" w:hanging="360"/>
+      </w:pPr>
+      <w:rPr>
+        <w:rFonts w:ascii="Wingdings" w:hAnsi="Wingdings" w:hint="default"/>
+        <w:sz w:val="20"/>
+      </w:rPr>
+    </w:lvl>
+    <w:lvl w:ilvl="3" w:tentative="1">
+      <w:start w:val="1"/>
+      <w:numFmt w:val="bullet"/>
+      <w:lvlText w:val=""/>
+      <w:lvlJc w:val="left"/>
+      <w:pPr>
+        <w:tabs>
+          <w:tab w:val="num" w:pos="2880"/>
+        </w:tabs>
+        <w:ind w:left="2880" w:hanging="360"/>
+      </w:pPr>
+      <w:rPr>
+        <w:rFonts w:ascii="Wingdings" w:hAnsi="Wingdings" w:hint="default"/>
+        <w:sz w:val="20"/>
+      </w:rPr>
+    </w:lvl>
+    <w:lvl w:ilvl="4" w:tentative="1">
+      <w:start w:val="1"/>
+      <w:numFmt w:val="bullet"/>
+      <w:lvlText w:val=""/>
+      <w:lvlJc w:val="left"/>
+      <w:pPr>
+        <w:tabs>
+          <w:tab w:val="num" w:pos="3600"/>
+        </w:tabs>
+        <w:ind w:left="3600" w:hanging="360"/>
+      </w:pPr>
+      <w:rPr>
+        <w:rFonts w:ascii="Wingdings" w:hAnsi="Wingdings" w:hint="default"/>
+        <w:sz w:val="20"/>
+      </w:rPr>
+    </w:lvl>
+    <w:lvl w:ilvl="5" w:tentative="1">
+      <w:start w:val="1"/>
+      <w:numFmt w:val="bullet"/>
+      <w:lvlText w:val=""/>
+      <w:lvlJc w:val="left"/>
+      <w:pPr>
+        <w:tabs>
+          <w:tab w:val="num" w:pos="4320"/>
+        </w:tabs>
+        <w:ind w:left="4320" w:hanging="360"/>
+      </w:pPr>
+      <w:rPr>
+        <w:rFonts w:ascii="Wingdings" w:hAnsi="Wingdings" w:hint="default"/>
+        <w:sz w:val="20"/>
+      </w:rPr>
+    </w:lvl>
+    <w:lvl w:ilvl="6" w:tentative="1">
+      <w:start w:val="1"/>
+      <w:numFmt w:val="bullet"/>
+      <w:lvlText w:val=""/>
+      <w:lvlJc w:val="left"/>
+      <w:pPr>
+        <w:tabs>
+          <w:tab w:val="num" w:pos="5040"/>
+        </w:tabs>
+        <w:ind w:left="5040" w:hanging="360"/>
+      </w:pPr>
+      <w:rPr>
+        <w:rFonts w:ascii="Wingdings" w:hAnsi="Wingdings" w:hint="default"/>
+        <w:sz w:val="20"/>
+      </w:rPr>
+    </w:lvl>
+    <w:lvl w:ilvl="7" w:tentative="1">
+      <w:start w:val="1"/>
+      <w:numFmt w:val="bullet"/>
+      <w:lvlText w:val=""/>
+      <w:lvlJc w:val="left"/>
+      <w:pPr>
+        <w:tabs>
+          <w:tab w:val="num" w:pos="5760"/>
+        </w:tabs>
+        <w:ind w:left="5760" w:hanging="360"/>
+      </w:pPr>
+      <w:rPr>
+        <w:rFonts w:ascii="Wingdings" w:hAnsi="Wingdings" w:hint="default"/>
+        <w:sz w:val="20"/>
+      </w:rPr>
+    </w:lvl>
+    <w:lvl w:ilvl="8" w:tentative="1">
+      <w:start w:val="1"/>
+      <w:numFmt w:val="bullet"/>
+      <w:lvlText w:val=""/>
+      <w:lvlJc w:val="left"/>
+      <w:pPr>
+        <w:tabs>
+          <w:tab w:val="num" w:pos="6480"/>
+        </w:tabs>
+        <w:ind w:left="6480" w:hanging="360"/>
+      </w:pPr>
+      <w:rPr>
+        <w:rFonts w:ascii="Wingdings" w:hAnsi="Wingdings" w:hint="default"/>
+        <w:sz w:val="20"/>
+      </w:rPr>
+    </w:lvl>
+  </w:abstractNum>
+  <w:abstractNum w:abstractNumId="4" w15:restartNumberingAfterBreak="0">
     <w:nsid w:val="71D36C16"/>
     <w:multiLevelType w:val="hybridMultilevel"/>
     <w:tmpl w:val="C360AB02"/>
@@ -1088,13 +2733,25 @@
     </w:lvl>
   </w:abstractNum>
   <w:num w:numId="1" w16cid:durableId="751313333">
+    <w:abstractNumId w:val="4"/>
+  </w:num>
+  <w:num w:numId="2" w16cid:durableId="941568184">
+    <w:abstractNumId w:val="3"/>
+  </w:num>
+  <w:num w:numId="3" w16cid:durableId="1062676650">
+    <w:abstractNumId w:val="1"/>
+  </w:num>
+  <w:num w:numId="4" w16cid:durableId="524251882">
     <w:abstractNumId w:val="0"/>
+  </w:num>
+  <w:num w:numId="5" w16cid:durableId="437337404">
+    <w:abstractNumId w:val="2"/>
   </w:num>
 </w:numbering>
 </file>
 
 <file path=word/styles.xml><?xml version="1.0" encoding="utf-8"?>
-<w:styles xmlns:mc="http://schemas.openxmlformats.org/markup-compatibility/2006" xmlns:r="http://schemas.openxmlformats.org/officeDocument/2006/relationships" xmlns:w="http://schemas.openxmlformats.org/wordprocessingml/2006/main" xmlns:w14="http://schemas.microsoft.com/office/word/2010/wordml" xmlns:w15="http://schemas.microsoft.com/office/word/2012/wordml" xmlns:w16cex="http://schemas.microsoft.com/office/word/2018/wordml/cex" xmlns:w16cid="http://schemas.microsoft.com/office/word/2016/wordml/cid" xmlns:w16="http://schemas.microsoft.com/office/word/2018/wordml" xmlns:w16sdtdh="http://schemas.microsoft.com/office/word/2020/wordml/sdtdatahash" xmlns:w16se="http://schemas.microsoft.com/office/word/2015/wordml/symex" mc:Ignorable="w14 w15 w16se w16cid w16 w16cex w16sdtdh">
+<w:styles xmlns:mc="http://schemas.openxmlformats.org/markup-compatibility/2006" xmlns:r="http://schemas.openxmlformats.org/officeDocument/2006/relationships" xmlns:w="http://schemas.openxmlformats.org/wordprocessingml/2006/main" xmlns:w14="http://schemas.microsoft.com/office/word/2010/wordml" xmlns:w15="http://schemas.microsoft.com/office/word/2012/wordml" xmlns:w16cex="http://schemas.microsoft.com/office/word/2018/wordml/cex" xmlns:w16cid="http://schemas.microsoft.com/office/word/2016/wordml/cid" xmlns:w16="http://schemas.microsoft.com/office/word/2018/wordml" xmlns:w16du="http://schemas.microsoft.com/office/word/2023/wordml/word16du" xmlns:w16sdtdh="http://schemas.microsoft.com/office/word/2020/wordml/sdtdatahash" xmlns:w16sdtfl="http://schemas.microsoft.com/office/word/2024/wordml/sdtformatlock" xmlns:w16se="http://schemas.microsoft.com/office/word/2015/wordml/symex" mc:Ignorable="w14 w15 w16se w16cid w16 w16cex w16sdtdh w16sdtfl w16du">
   <w:docDefaults>
     <w:rPrDefault>
       <w:rPr>
@@ -1538,7 +3195,6 @@
   <w:style w:type="character" w:default="1" w:styleId="DefaultParagraphFont">
     <w:name w:val="Default Paragraph Font"/>
     <w:uiPriority w:val="1"/>
-    <w:semiHidden/>
     <w:unhideWhenUsed/>
   </w:style>
   <w:style w:type="table" w:default="1" w:styleId="TableNormal">

</xml_diff>